<commit_message>
Fine tuning the strafe animation inputs and blendspace
</commit_message>
<xml_diff>
--- a/Word documents/Code design remarks.docx
+++ b/Word documents/Code design remarks.docx
@@ -56,6 +56,157 @@
       </w:r>
     </w:p>
     <w:p/>
+    <w:p>
+      <w:pPr>
+        <w:pStyle w:val="Heading1"/>
+      </w:pPr>
+      <w:r>
+        <w:t>Speed up compilation times</w:t>
+      </w:r>
+    </w:p>
+    <w:p>
+      <w:pPr>
+        <w:pStyle w:val="ListParagraph"/>
+        <w:numPr>
+          <w:ilvl w:val="0"/>
+          <w:numId w:val="11"/>
+        </w:numPr>
+      </w:pPr>
+      <w:r>
+        <w:t>a dependency model that Unreal Engine follows and that C++ developers should follow in their Unreal projects to help speed up Visual Studio compilation. This model is called IWYU aka "Include What You Use</w:t>
+      </w:r>
+      <w:r>
+        <w:t>”.</w:t>
+      </w:r>
+      <w:r>
+        <w:t xml:space="preserve"> </w:t>
+      </w:r>
+      <w:r>
+        <w:t>T</w:t>
+      </w:r>
+      <w:r>
+        <w:t xml:space="preserve">he main four points of this model include minimizing the amount of include statements in your header files by using forward declarations and including </w:t>
+      </w:r>
+      <w:proofErr w:type="spellStart"/>
+      <w:r>
+        <w:t>CoreMinimal.h</w:t>
+      </w:r>
+      <w:proofErr w:type="spellEnd"/>
+      <w:r>
+        <w:t>, including the matching .h files first in your .</w:t>
+      </w:r>
+      <w:proofErr w:type="spellStart"/>
+      <w:r>
+        <w:t>cpp</w:t>
+      </w:r>
+      <w:proofErr w:type="spellEnd"/>
+      <w:r>
+        <w:t xml:space="preserve"> files, not explicitly including precompiled header files, and avoid including monolithic header files such as </w:t>
+      </w:r>
+      <w:proofErr w:type="spellStart"/>
+      <w:r>
+        <w:t>Engine.h</w:t>
+      </w:r>
+      <w:proofErr w:type="spellEnd"/>
+      <w:r>
+        <w:t xml:space="preserve"> and </w:t>
+      </w:r>
+      <w:proofErr w:type="spellStart"/>
+      <w:r>
+        <w:t>UnrealEd.h</w:t>
+      </w:r>
+      <w:proofErr w:type="spellEnd"/>
+      <w:r>
+        <w:t>. All of this and a few tips to help you enforce IWYU in your projects are covered.</w:t>
+      </w:r>
+    </w:p>
+    <w:p>
+      <w:pPr>
+        <w:pStyle w:val="ListParagraph"/>
+        <w:numPr>
+          <w:ilvl w:val="1"/>
+          <w:numId w:val="11"/>
+        </w:numPr>
+      </w:pPr>
+      <w:hyperlink r:id="rId6" w:history="1">
+        <w:r>
+          <w:rPr>
+            <w:rStyle w:val="Hyperlink"/>
+          </w:rPr>
+          <w:t>https://youtu.be/lQu7OCUku6I</w:t>
+        </w:r>
+      </w:hyperlink>
+    </w:p>
+    <w:p>
+      <w:pPr>
+        <w:pStyle w:val="ListParagraph"/>
+        <w:ind w:left="1440"/>
+      </w:pPr>
+    </w:p>
+    <w:p>
+      <w:pPr>
+        <w:pStyle w:val="Heading1"/>
+      </w:pPr>
+      <w:r>
+        <w:t>Game design notes</w:t>
+      </w:r>
+    </w:p>
+    <w:p>
+      <w:pPr>
+        <w:pStyle w:val="ListParagraph"/>
+        <w:numPr>
+          <w:ilvl w:val="0"/>
+          <w:numId w:val="11"/>
+        </w:numPr>
+      </w:pPr>
+      <w:r>
+        <w:t>To slash or stab, hold down a button to activate slash and only activate slash at certain mouse speeds</w:t>
+      </w:r>
+    </w:p>
+    <w:p>
+      <w:pPr>
+        <w:pStyle w:val="ListParagraph"/>
+        <w:numPr>
+          <w:ilvl w:val="0"/>
+          <w:numId w:val="11"/>
+        </w:numPr>
+      </w:pPr>
+      <w:r>
+        <w:t xml:space="preserve">When slashing, allow for change of direction and change animation curve when this occurs </w:t>
+      </w:r>
+    </w:p>
+    <w:p>
+      <w:pPr>
+        <w:pStyle w:val="ListParagraph"/>
+        <w:numPr>
+          <w:ilvl w:val="1"/>
+          <w:numId w:val="11"/>
+        </w:numPr>
+      </w:pPr>
+      <w:r>
+        <w:t xml:space="preserve">Only acknowledge change of direction if the mouse moves a certain threshold distance and different threshold angle. </w:t>
+      </w:r>
+    </w:p>
+    <w:p>
+      <w:pPr>
+        <w:pStyle w:val="ListParagraph"/>
+        <w:numPr>
+          <w:ilvl w:val="1"/>
+          <w:numId w:val="11"/>
+        </w:numPr>
+      </w:pPr>
+      <w:r>
+        <w:t xml:space="preserve">Only allow for a few changes of direction, </w:t>
+      </w:r>
+      <w:proofErr w:type="gramStart"/>
+      <w:r>
+        <w:t>i.e.</w:t>
+      </w:r>
+      <w:proofErr w:type="gramEnd"/>
+      <w:r>
+        <w:t xml:space="preserve"> limit to 2 or 3.</w:t>
+      </w:r>
+    </w:p>
     <w:p>
       <w:pPr>
         <w:pStyle w:val="Heading1"/>
@@ -413,7 +564,6 @@
         </w:numPr>
       </w:pPr>
       <w:r>
-        <w:lastRenderedPageBreak/>
         <w:t>When you want a variable to control the switch between the states, you can use a blend space.</w:t>
       </w:r>
     </w:p>
@@ -604,6 +754,7 @@
     </w:p>
     <w:p>
       <w:r>
+        <w:lastRenderedPageBreak/>
         <w:t>These variables are calculated in the C++ code.</w:t>
       </w:r>
     </w:p>
@@ -731,7 +882,6 @@
         </w:numPr>
       </w:pPr>
       <w:r>
-        <w:lastRenderedPageBreak/>
         <w:t xml:space="preserve">Using animation curves should allow for changing animation and more control during the animations, </w:t>
       </w:r>
       <w:proofErr w:type="gramStart"/>
@@ -760,12 +910,563 @@
       </w:r>
       <w:proofErr w:type="gramEnd"/>
     </w:p>
+    <w:p/>
+    <w:p>
+      <w:pPr>
+        <w:pStyle w:val="Heading1"/>
+      </w:pPr>
+      <w:r>
+        <w:t>Definitions</w:t>
+      </w:r>
+    </w:p>
+    <w:p/>
+    <w:p>
+      <w:pPr>
+        <w:pStyle w:val="Heading3"/>
+      </w:pPr>
+      <w:r>
+        <w:t>Great channel</w:t>
+      </w:r>
+    </w:p>
     <w:p>
       <w:pPr>
         <w:pStyle w:val="ListParagraph"/>
         <w:numPr>
           <w:ilvl w:val="0"/>
-          <w:numId w:val="10"/>
+          <w:numId w:val="14"/>
+        </w:numPr>
+      </w:pPr>
+      <w:hyperlink r:id="rId7" w:history="1">
+        <w:r>
+          <w:rPr>
+            <w:rStyle w:val="Hyperlink"/>
+          </w:rPr>
+          <w:t>https://www.youtube.com/c/MathewWadsteinTutorials/videos</w:t>
+        </w:r>
+      </w:hyperlink>
+      <w:r>
+        <w:t xml:space="preserve"> </w:t>
+      </w:r>
+    </w:p>
+    <w:p/>
+    <w:p>
+      <w:pPr>
+        <w:pStyle w:val="Heading3"/>
+      </w:pPr>
+      <w:r>
+        <w:t>Forward and right vector</w:t>
+      </w:r>
+    </w:p>
+    <w:p>
+      <w:pPr>
+        <w:pStyle w:val="ListParagraph"/>
+        <w:numPr>
+          <w:ilvl w:val="0"/>
+          <w:numId w:val="13"/>
+        </w:numPr>
+      </w:pPr>
+      <w:r>
+        <w:t xml:space="preserve">Forward and right vectors are just directions. </w:t>
+      </w:r>
+      <w:proofErr w:type="gramStart"/>
+      <w:r>
+        <w:t>E.g.</w:t>
+      </w:r>
+      <w:proofErr w:type="gramEnd"/>
+      <w:r>
+        <w:t xml:space="preserve"> where its pointing.</w:t>
+      </w:r>
+    </w:p>
+    <w:p>
+      <w:pPr>
+        <w:pStyle w:val="ListParagraph"/>
+        <w:numPr>
+          <w:ilvl w:val="1"/>
+          <w:numId w:val="12"/>
+        </w:numPr>
+      </w:pPr>
+      <w:hyperlink r:id="rId8" w:history="1">
+        <w:r>
+          <w:rPr>
+            <w:rStyle w:val="Hyperlink"/>
+          </w:rPr>
+          <w:t>https://www.youtube.com/watch?v=M3wvhvrXrDI</w:t>
+        </w:r>
+      </w:hyperlink>
+    </w:p>
+    <w:p>
+      <w:pPr>
+        <w:pStyle w:val="ListParagraph"/>
+        <w:numPr>
+          <w:ilvl w:val="1"/>
+          <w:numId w:val="12"/>
+        </w:numPr>
+      </w:pPr>
+      <w:r>
+        <w:t>Can also get scene component forward vectors such as camera component</w:t>
+      </w:r>
+    </w:p>
+    <w:p/>
+    <w:p>
+      <w:pPr>
+        <w:pStyle w:val="Heading3"/>
+      </w:pPr>
+      <w:r>
+        <w:t>Velocity</w:t>
+      </w:r>
+    </w:p>
+    <w:p>
+      <w:pPr>
+        <w:pStyle w:val="ListParagraph"/>
+        <w:numPr>
+          <w:ilvl w:val="0"/>
+          <w:numId w:val="13"/>
+        </w:numPr>
+      </w:pPr>
+      <w:r>
+        <w:t xml:space="preserve">Can get actor velocity with </w:t>
+      </w:r>
+      <w:proofErr w:type="spellStart"/>
+      <w:proofErr w:type="gramStart"/>
+      <w:r>
+        <w:t>GetVelocity</w:t>
+      </w:r>
+      <w:proofErr w:type="spellEnd"/>
+      <w:r>
+        <w:t>(</w:t>
+      </w:r>
+      <w:proofErr w:type="gramEnd"/>
+      <w:r>
+        <w:t xml:space="preserve">) which returns an </w:t>
+      </w:r>
+      <w:proofErr w:type="spellStart"/>
+      <w:r>
+        <w:t>FVector</w:t>
+      </w:r>
+      <w:proofErr w:type="spellEnd"/>
+    </w:p>
+    <w:p>
+      <w:pPr>
+        <w:pStyle w:val="ListParagraph"/>
+        <w:numPr>
+          <w:ilvl w:val="1"/>
+          <w:numId w:val="13"/>
+        </w:numPr>
+      </w:pPr>
+      <w:r>
+        <w:t>https://www.youtube.com/watch?v=_V1yLsn26vM</w:t>
+      </w:r>
+    </w:p>
+    <w:p>
+      <w:pPr>
+        <w:pStyle w:val="ListParagraph"/>
+        <w:numPr>
+          <w:ilvl w:val="1"/>
+          <w:numId w:val="13"/>
+        </w:numPr>
+      </w:pPr>
+    </w:p>
+    <w:p>
+      <w:pPr>
+        <w:pStyle w:val="ListParagraph"/>
+        <w:numPr>
+          <w:ilvl w:val="0"/>
+          <w:numId w:val="13"/>
+        </w:numPr>
+      </w:pPr>
+      <w:r>
+        <w:t>This vector is in relation to the world axis.</w:t>
+      </w:r>
+    </w:p>
+    <w:p>
+      <w:pPr>
+        <w:pStyle w:val="ListParagraph"/>
+        <w:numPr>
+          <w:ilvl w:val="0"/>
+          <w:numId w:val="13"/>
+        </w:numPr>
+      </w:pPr>
+      <w:r>
+        <w:t xml:space="preserve">Max velocity is determined by the max walk speed in the character component (e.g. </w:t>
+      </w:r>
+      <w:proofErr w:type="spellStart"/>
+      <w:proofErr w:type="gramStart"/>
+      <w:r>
+        <w:t>GetCharacterMovement</w:t>
+      </w:r>
+      <w:proofErr w:type="spellEnd"/>
+      <w:r>
+        <w:t>(</w:t>
+      </w:r>
+      <w:proofErr w:type="gramEnd"/>
+      <w:r>
+        <w:t>);</w:t>
+      </w:r>
+    </w:p>
+    <w:p>
+      <w:pPr>
+        <w:pStyle w:val="ListParagraph"/>
+        <w:numPr>
+          <w:ilvl w:val="0"/>
+          <w:numId w:val="13"/>
+        </w:numPr>
+      </w:pPr>
+      <w:r>
+        <w:t>Can tell which direction its going in the world and what magnitude</w:t>
+      </w:r>
+    </w:p>
+    <w:p>
+      <w:pPr>
+        <w:pStyle w:val="ListParagraph"/>
+        <w:numPr>
+          <w:ilvl w:val="0"/>
+          <w:numId w:val="13"/>
+        </w:numPr>
+      </w:pPr>
+      <w:r>
+        <w:lastRenderedPageBreak/>
+        <w:t xml:space="preserve">If called on a character, then will use the character component movement, if that’s not present it uses some physics </w:t>
+      </w:r>
+      <w:proofErr w:type="gramStart"/>
+      <w:r>
+        <w:t>system..</w:t>
+      </w:r>
+      <w:proofErr w:type="gramEnd"/>
+    </w:p>
+    <w:p>
+      <w:pPr>
+        <w:pStyle w:val="ListParagraph"/>
+        <w:numPr>
+          <w:ilvl w:val="1"/>
+          <w:numId w:val="13"/>
+        </w:numPr>
+      </w:pPr>
+      <w:r>
+        <w:t xml:space="preserve">Get component velocity uses the physics system (not sure what this is </w:t>
+      </w:r>
+      <w:proofErr w:type="spellStart"/>
+      <w:r>
+        <w:t>tbh</w:t>
+      </w:r>
+      <w:proofErr w:type="spellEnd"/>
+      <w:r>
+        <w:t>)</w:t>
+      </w:r>
+    </w:p>
+    <w:p>
+      <w:pPr>
+        <w:pStyle w:val="ListParagraph"/>
+        <w:numPr>
+          <w:ilvl w:val="1"/>
+          <w:numId w:val="13"/>
+        </w:numPr>
+      </w:pPr>
+      <w:hyperlink r:id="rId9" w:history="1">
+        <w:r>
+          <w:rPr>
+            <w:rStyle w:val="Hyperlink"/>
+          </w:rPr>
+          <w:t>https://www.youtube.com/watch?v=IYR-RgfJEHc</w:t>
+        </w:r>
+      </w:hyperlink>
+    </w:p>
+    <w:p/>
+    <w:p>
+      <w:pPr>
+        <w:pStyle w:val="Heading3"/>
+      </w:pPr>
+      <w:r>
+        <w:t>Unit direction vector</w:t>
+      </w:r>
+    </w:p>
+    <w:p>
+      <w:pPr>
+        <w:pStyle w:val="ListParagraph"/>
+        <w:numPr>
+          <w:ilvl w:val="0"/>
+          <w:numId w:val="16"/>
+        </w:numPr>
+      </w:pPr>
+      <w:r>
+        <w:t xml:space="preserve">Gets vector between one actor and another. </w:t>
+      </w:r>
+      <w:proofErr w:type="gramStart"/>
+      <w:r>
+        <w:t>Basically</w:t>
+      </w:r>
+      <w:proofErr w:type="gramEnd"/>
+      <w:r>
+        <w:t xml:space="preserve"> the direction to that actor</w:t>
+      </w:r>
+    </w:p>
+    <w:p>
+      <w:pPr>
+        <w:pStyle w:val="ListParagraph"/>
+        <w:numPr>
+          <w:ilvl w:val="1"/>
+          <w:numId w:val="16"/>
+        </w:numPr>
+      </w:pPr>
+      <w:hyperlink r:id="rId10" w:history="1">
+        <w:r>
+          <w:rPr>
+            <w:rStyle w:val="Hyperlink"/>
+          </w:rPr>
+          <w:t>https://www.youtube.com/watch?v=_JCWLsRyz0Y</w:t>
+        </w:r>
+      </w:hyperlink>
+    </w:p>
+    <w:p/>
+    <w:p>
+      <w:pPr>
+        <w:pStyle w:val="Heading3"/>
+      </w:pPr>
+      <w:r>
+        <w:t>Input movement</w:t>
+      </w:r>
+    </w:p>
+    <w:p>
+      <w:pPr>
+        <w:pStyle w:val="ListParagraph"/>
+        <w:numPr>
+          <w:ilvl w:val="0"/>
+          <w:numId w:val="16"/>
+        </w:numPr>
+      </w:pPr>
+      <w:r>
+        <w:t xml:space="preserve">Input movement: </w:t>
+      </w:r>
+    </w:p>
+    <w:p>
+      <w:pPr>
+        <w:pStyle w:val="ListParagraph"/>
+        <w:numPr>
+          <w:ilvl w:val="1"/>
+          <w:numId w:val="16"/>
+        </w:numPr>
+      </w:pPr>
+      <w:proofErr w:type="spellStart"/>
+      <w:proofErr w:type="gramStart"/>
+      <w:r>
+        <w:t>AddMovementInput</w:t>
+      </w:r>
+      <w:proofErr w:type="spellEnd"/>
+      <w:r>
+        <w:t>(</w:t>
+      </w:r>
+      <w:proofErr w:type="gramEnd"/>
+      <w:r>
+        <w:t xml:space="preserve">) and only applies to a </w:t>
+      </w:r>
+      <w:proofErr w:type="spellStart"/>
+      <w:r>
+        <w:t>chacter</w:t>
+      </w:r>
+      <w:proofErr w:type="spellEnd"/>
+      <w:r>
+        <w:t xml:space="preserve"> subclass of pawn</w:t>
+      </w:r>
+    </w:p>
+    <w:p>
+      <w:pPr>
+        <w:pStyle w:val="ListParagraph"/>
+        <w:numPr>
+          <w:ilvl w:val="1"/>
+          <w:numId w:val="16"/>
+        </w:numPr>
+      </w:pPr>
+      <w:r>
+        <w:t>Can use Force to control when you can input</w:t>
+      </w:r>
+      <w:r>
+        <w:t xml:space="preserve"> on that axis</w:t>
+      </w:r>
+    </w:p>
+    <w:p>
+      <w:pPr>
+        <w:pStyle w:val="ListParagraph"/>
+        <w:numPr>
+          <w:ilvl w:val="1"/>
+          <w:numId w:val="16"/>
+        </w:numPr>
+      </w:pPr>
+      <w:hyperlink r:id="rId11" w:history="1">
+        <w:r>
+          <w:rPr>
+            <w:rStyle w:val="Hyperlink"/>
+          </w:rPr>
+          <w:t>https://www.youtube.com/watch?v=xkY8xqwmyFU</w:t>
+        </w:r>
+      </w:hyperlink>
+    </w:p>
+    <w:p/>
+    <w:p>
+      <w:pPr>
+        <w:pStyle w:val="Heading3"/>
+      </w:pPr>
+      <w:r>
+        <w:t>Add action/Axis mapping at runtime</w:t>
+      </w:r>
+    </w:p>
+    <w:p>
+      <w:pPr>
+        <w:pStyle w:val="ListParagraph"/>
+        <w:numPr>
+          <w:ilvl w:val="0"/>
+          <w:numId w:val="16"/>
+        </w:numPr>
+      </w:pPr>
+      <w:hyperlink r:id="rId12" w:history="1">
+        <w:r>
+          <w:rPr>
+            <w:rStyle w:val="Hyperlink"/>
+          </w:rPr>
+          <w:t>https://www.youtube.com/watch?v=aiOVhsMBQ80</w:t>
+        </w:r>
+      </w:hyperlink>
+    </w:p>
+    <w:p/>
+    <w:p>
+      <w:pPr>
+        <w:pStyle w:val="Heading3"/>
+      </w:pPr>
+      <w:r>
+        <w:t>Get action/axis names</w:t>
+      </w:r>
+    </w:p>
+    <w:p>
+      <w:pPr>
+        <w:pStyle w:val="ListParagraph"/>
+        <w:numPr>
+          <w:ilvl w:val="0"/>
+          <w:numId w:val="16"/>
+        </w:numPr>
+      </w:pPr>
+      <w:hyperlink r:id="rId13" w:history="1">
+        <w:r>
+          <w:rPr>
+            <w:rStyle w:val="Hyperlink"/>
+          </w:rPr>
+          <w:t>https://www.youtube.com/watch?v=tVrcdLADnjU</w:t>
+        </w:r>
+      </w:hyperlink>
+    </w:p>
+    <w:p/>
+    <w:p/>
+    <w:p>
+      <w:pPr>
+        <w:pStyle w:val="Heading3"/>
+      </w:pPr>
+      <w:r>
+        <w:t>Debug tools in engine</w:t>
+      </w:r>
+    </w:p>
+    <w:p>
+      <w:pPr>
+        <w:pStyle w:val="ListParagraph"/>
+        <w:numPr>
+          <w:ilvl w:val="0"/>
+          <w:numId w:val="15"/>
+        </w:numPr>
+      </w:pPr>
+      <w:r>
+        <w:t xml:space="preserve">Debug arrow: </w:t>
+      </w:r>
+      <w:hyperlink r:id="rId14" w:history="1">
+        <w:r>
+          <w:rPr>
+            <w:rStyle w:val="Hyperlink"/>
+          </w:rPr>
+          <w:t>https://www.youtube.com/watch?v=JVwLZJ5ASuo</w:t>
+        </w:r>
+      </w:hyperlink>
+    </w:p>
+    <w:p>
+      <w:pPr>
+        <w:pStyle w:val="ListParagraph"/>
+        <w:numPr>
+          <w:ilvl w:val="0"/>
+          <w:numId w:val="15"/>
+        </w:numPr>
+      </w:pPr>
+      <w:r>
+        <w:t xml:space="preserve">Debug plane: </w:t>
+      </w:r>
+      <w:hyperlink r:id="rId15" w:history="1">
+        <w:r>
+          <w:rPr>
+            <w:rStyle w:val="Hyperlink"/>
+          </w:rPr>
+          <w:t>https://www.youtube.com/watch?v=QdIdt73K3-Q</w:t>
+        </w:r>
+      </w:hyperlink>
+    </w:p>
+    <w:p>
+      <w:pPr>
+        <w:pStyle w:val="ListParagraph"/>
+        <w:numPr>
+          <w:ilvl w:val="0"/>
+          <w:numId w:val="15"/>
+        </w:numPr>
+      </w:pPr>
+      <w:r>
+        <w:t xml:space="preserve">Debug point: </w:t>
+      </w:r>
+      <w:hyperlink r:id="rId16" w:history="1">
+        <w:r>
+          <w:rPr>
+            <w:rStyle w:val="Hyperlink"/>
+          </w:rPr>
+          <w:t>https://www.youtube.com/watch?v=_4LwI-BJj9c</w:t>
+        </w:r>
+      </w:hyperlink>
+    </w:p>
+    <w:p>
+      <w:pPr>
+        <w:pStyle w:val="ListParagraph"/>
+        <w:numPr>
+          <w:ilvl w:val="0"/>
+          <w:numId w:val="15"/>
+        </w:numPr>
+      </w:pPr>
+      <w:r>
+        <w:t xml:space="preserve">Debug sphere: </w:t>
+      </w:r>
+      <w:hyperlink r:id="rId17" w:history="1">
+        <w:r>
+          <w:rPr>
+            <w:rStyle w:val="Hyperlink"/>
+          </w:rPr>
+          <w:t>https://www.youtube.com/watch?v=Jb9xAhBGxOM</w:t>
+        </w:r>
+      </w:hyperlink>
+    </w:p>
+    <w:p>
+      <w:pPr>
+        <w:pStyle w:val="ListParagraph"/>
+        <w:numPr>
+          <w:ilvl w:val="0"/>
+          <w:numId w:val="15"/>
+        </w:numPr>
+      </w:pPr>
+      <w:r>
+        <w:t xml:space="preserve">Debug string: </w:t>
+      </w:r>
+      <w:hyperlink r:id="rId18" w:history="1">
+        <w:r>
+          <w:rPr>
+            <w:rStyle w:val="Hyperlink"/>
+          </w:rPr>
+          <w:t>https://www.youtube.com/watch?v=MGnEpP8ofFA</w:t>
+        </w:r>
+      </w:hyperlink>
+    </w:p>
+    <w:p>
+      <w:pPr>
+        <w:pStyle w:val="ListParagraph"/>
+        <w:numPr>
+          <w:ilvl w:val="0"/>
+          <w:numId w:val="15"/>
         </w:numPr>
       </w:pPr>
     </w:p>
@@ -1347,6 +2048,232 @@
     </w:lvl>
   </w:abstractNum>
   <w:abstractNum w:abstractNumId="5" w15:restartNumberingAfterBreak="0">
+    <w:nsid w:val="1FCF0308"/>
+    <w:multiLevelType w:val="hybridMultilevel"/>
+    <w:tmpl w:val="E7541EA8"/>
+    <w:lvl w:ilvl="0" w:tplc="08090001">
+      <w:start w:val="1"/>
+      <w:numFmt w:val="bullet"/>
+      <w:lvlText w:val=""/>
+      <w:lvlJc w:val="left"/>
+      <w:pPr>
+        <w:ind w:left="720" w:hanging="360"/>
+      </w:pPr>
+      <w:rPr>
+        <w:rFonts w:ascii="Symbol" w:hAnsi="Symbol" w:hint="default"/>
+      </w:rPr>
+    </w:lvl>
+    <w:lvl w:ilvl="1" w:tplc="08090003" w:tentative="1">
+      <w:start w:val="1"/>
+      <w:numFmt w:val="bullet"/>
+      <w:lvlText w:val="o"/>
+      <w:lvlJc w:val="left"/>
+      <w:pPr>
+        <w:ind w:left="1440" w:hanging="360"/>
+      </w:pPr>
+      <w:rPr>
+        <w:rFonts w:ascii="Courier New" w:hAnsi="Courier New" w:cs="Courier New" w:hint="default"/>
+      </w:rPr>
+    </w:lvl>
+    <w:lvl w:ilvl="2" w:tplc="08090005" w:tentative="1">
+      <w:start w:val="1"/>
+      <w:numFmt w:val="bullet"/>
+      <w:lvlText w:val=""/>
+      <w:lvlJc w:val="left"/>
+      <w:pPr>
+        <w:ind w:left="2160" w:hanging="360"/>
+      </w:pPr>
+      <w:rPr>
+        <w:rFonts w:ascii="Wingdings" w:hAnsi="Wingdings" w:hint="default"/>
+      </w:rPr>
+    </w:lvl>
+    <w:lvl w:ilvl="3" w:tplc="08090001" w:tentative="1">
+      <w:start w:val="1"/>
+      <w:numFmt w:val="bullet"/>
+      <w:lvlText w:val=""/>
+      <w:lvlJc w:val="left"/>
+      <w:pPr>
+        <w:ind w:left="2880" w:hanging="360"/>
+      </w:pPr>
+      <w:rPr>
+        <w:rFonts w:ascii="Symbol" w:hAnsi="Symbol" w:hint="default"/>
+      </w:rPr>
+    </w:lvl>
+    <w:lvl w:ilvl="4" w:tplc="08090003" w:tentative="1">
+      <w:start w:val="1"/>
+      <w:numFmt w:val="bullet"/>
+      <w:lvlText w:val="o"/>
+      <w:lvlJc w:val="left"/>
+      <w:pPr>
+        <w:ind w:left="3600" w:hanging="360"/>
+      </w:pPr>
+      <w:rPr>
+        <w:rFonts w:ascii="Courier New" w:hAnsi="Courier New" w:cs="Courier New" w:hint="default"/>
+      </w:rPr>
+    </w:lvl>
+    <w:lvl w:ilvl="5" w:tplc="08090005" w:tentative="1">
+      <w:start w:val="1"/>
+      <w:numFmt w:val="bullet"/>
+      <w:lvlText w:val=""/>
+      <w:lvlJc w:val="left"/>
+      <w:pPr>
+        <w:ind w:left="4320" w:hanging="360"/>
+      </w:pPr>
+      <w:rPr>
+        <w:rFonts w:ascii="Wingdings" w:hAnsi="Wingdings" w:hint="default"/>
+      </w:rPr>
+    </w:lvl>
+    <w:lvl w:ilvl="6" w:tplc="08090001" w:tentative="1">
+      <w:start w:val="1"/>
+      <w:numFmt w:val="bullet"/>
+      <w:lvlText w:val=""/>
+      <w:lvlJc w:val="left"/>
+      <w:pPr>
+        <w:ind w:left="5040" w:hanging="360"/>
+      </w:pPr>
+      <w:rPr>
+        <w:rFonts w:ascii="Symbol" w:hAnsi="Symbol" w:hint="default"/>
+      </w:rPr>
+    </w:lvl>
+    <w:lvl w:ilvl="7" w:tplc="08090003" w:tentative="1">
+      <w:start w:val="1"/>
+      <w:numFmt w:val="bullet"/>
+      <w:lvlText w:val="o"/>
+      <w:lvlJc w:val="left"/>
+      <w:pPr>
+        <w:ind w:left="5760" w:hanging="360"/>
+      </w:pPr>
+      <w:rPr>
+        <w:rFonts w:ascii="Courier New" w:hAnsi="Courier New" w:cs="Courier New" w:hint="default"/>
+      </w:rPr>
+    </w:lvl>
+    <w:lvl w:ilvl="8" w:tplc="08090005" w:tentative="1">
+      <w:start w:val="1"/>
+      <w:numFmt w:val="bullet"/>
+      <w:lvlText w:val=""/>
+      <w:lvlJc w:val="left"/>
+      <w:pPr>
+        <w:ind w:left="6480" w:hanging="360"/>
+      </w:pPr>
+      <w:rPr>
+        <w:rFonts w:ascii="Wingdings" w:hAnsi="Wingdings" w:hint="default"/>
+      </w:rPr>
+    </w:lvl>
+  </w:abstractNum>
+  <w:abstractNum w:abstractNumId="6" w15:restartNumberingAfterBreak="0">
+    <w:nsid w:val="20297886"/>
+    <w:multiLevelType w:val="hybridMultilevel"/>
+    <w:tmpl w:val="6CC64D22"/>
+    <w:lvl w:ilvl="0" w:tplc="08090001">
+      <w:start w:val="1"/>
+      <w:numFmt w:val="bullet"/>
+      <w:lvlText w:val=""/>
+      <w:lvlJc w:val="left"/>
+      <w:pPr>
+        <w:ind w:left="720" w:hanging="360"/>
+      </w:pPr>
+      <w:rPr>
+        <w:rFonts w:ascii="Symbol" w:hAnsi="Symbol" w:hint="default"/>
+      </w:rPr>
+    </w:lvl>
+    <w:lvl w:ilvl="1" w:tplc="08090003">
+      <w:start w:val="1"/>
+      <w:numFmt w:val="bullet"/>
+      <w:lvlText w:val="o"/>
+      <w:lvlJc w:val="left"/>
+      <w:pPr>
+        <w:ind w:left="1440" w:hanging="360"/>
+      </w:pPr>
+      <w:rPr>
+        <w:rFonts w:ascii="Courier New" w:hAnsi="Courier New" w:cs="Courier New" w:hint="default"/>
+      </w:rPr>
+    </w:lvl>
+    <w:lvl w:ilvl="2" w:tplc="08090005" w:tentative="1">
+      <w:start w:val="1"/>
+      <w:numFmt w:val="bullet"/>
+      <w:lvlText w:val=""/>
+      <w:lvlJc w:val="left"/>
+      <w:pPr>
+        <w:ind w:left="2160" w:hanging="360"/>
+      </w:pPr>
+      <w:rPr>
+        <w:rFonts w:ascii="Wingdings" w:hAnsi="Wingdings" w:hint="default"/>
+      </w:rPr>
+    </w:lvl>
+    <w:lvl w:ilvl="3" w:tplc="08090001" w:tentative="1">
+      <w:start w:val="1"/>
+      <w:numFmt w:val="bullet"/>
+      <w:lvlText w:val=""/>
+      <w:lvlJc w:val="left"/>
+      <w:pPr>
+        <w:ind w:left="2880" w:hanging="360"/>
+      </w:pPr>
+      <w:rPr>
+        <w:rFonts w:ascii="Symbol" w:hAnsi="Symbol" w:hint="default"/>
+      </w:rPr>
+    </w:lvl>
+    <w:lvl w:ilvl="4" w:tplc="08090003" w:tentative="1">
+      <w:start w:val="1"/>
+      <w:numFmt w:val="bullet"/>
+      <w:lvlText w:val="o"/>
+      <w:lvlJc w:val="left"/>
+      <w:pPr>
+        <w:ind w:left="3600" w:hanging="360"/>
+      </w:pPr>
+      <w:rPr>
+        <w:rFonts w:ascii="Courier New" w:hAnsi="Courier New" w:cs="Courier New" w:hint="default"/>
+      </w:rPr>
+    </w:lvl>
+    <w:lvl w:ilvl="5" w:tplc="08090005" w:tentative="1">
+      <w:start w:val="1"/>
+      <w:numFmt w:val="bullet"/>
+      <w:lvlText w:val=""/>
+      <w:lvlJc w:val="left"/>
+      <w:pPr>
+        <w:ind w:left="4320" w:hanging="360"/>
+      </w:pPr>
+      <w:rPr>
+        <w:rFonts w:ascii="Wingdings" w:hAnsi="Wingdings" w:hint="default"/>
+      </w:rPr>
+    </w:lvl>
+    <w:lvl w:ilvl="6" w:tplc="08090001" w:tentative="1">
+      <w:start w:val="1"/>
+      <w:numFmt w:val="bullet"/>
+      <w:lvlText w:val=""/>
+      <w:lvlJc w:val="left"/>
+      <w:pPr>
+        <w:ind w:left="5040" w:hanging="360"/>
+      </w:pPr>
+      <w:rPr>
+        <w:rFonts w:ascii="Symbol" w:hAnsi="Symbol" w:hint="default"/>
+      </w:rPr>
+    </w:lvl>
+    <w:lvl w:ilvl="7" w:tplc="08090003" w:tentative="1">
+      <w:start w:val="1"/>
+      <w:numFmt w:val="bullet"/>
+      <w:lvlText w:val="o"/>
+      <w:lvlJc w:val="left"/>
+      <w:pPr>
+        <w:ind w:left="5760" w:hanging="360"/>
+      </w:pPr>
+      <w:rPr>
+        <w:rFonts w:ascii="Courier New" w:hAnsi="Courier New" w:cs="Courier New" w:hint="default"/>
+      </w:rPr>
+    </w:lvl>
+    <w:lvl w:ilvl="8" w:tplc="08090005" w:tentative="1">
+      <w:start w:val="1"/>
+      <w:numFmt w:val="bullet"/>
+      <w:lvlText w:val=""/>
+      <w:lvlJc w:val="left"/>
+      <w:pPr>
+        <w:ind w:left="6480" w:hanging="360"/>
+      </w:pPr>
+      <w:rPr>
+        <w:rFonts w:ascii="Wingdings" w:hAnsi="Wingdings" w:hint="default"/>
+      </w:rPr>
+    </w:lvl>
+  </w:abstractNum>
+  <w:abstractNum w:abstractNumId="7" w15:restartNumberingAfterBreak="0">
     <w:nsid w:val="2CEC254E"/>
     <w:multiLevelType w:val="hybridMultilevel"/>
     <w:tmpl w:val="9F9CB218"/>
@@ -1459,7 +2386,7 @@
       </w:rPr>
     </w:lvl>
   </w:abstractNum>
-  <w:abstractNum w:abstractNumId="6" w15:restartNumberingAfterBreak="0">
+  <w:abstractNum w:abstractNumId="8" w15:restartNumberingAfterBreak="0">
     <w:nsid w:val="314C718A"/>
     <w:multiLevelType w:val="hybridMultilevel"/>
     <w:tmpl w:val="F6B63944"/>
@@ -1571,7 +2498,7 @@
       </w:rPr>
     </w:lvl>
   </w:abstractNum>
-  <w:abstractNum w:abstractNumId="7" w15:restartNumberingAfterBreak="0">
+  <w:abstractNum w:abstractNumId="9" w15:restartNumberingAfterBreak="0">
     <w:nsid w:val="3FA14752"/>
     <w:multiLevelType w:val="hybridMultilevel"/>
     <w:tmpl w:val="8D208D26"/>
@@ -1684,7 +2611,7 @@
       </w:rPr>
     </w:lvl>
   </w:abstractNum>
-  <w:abstractNum w:abstractNumId="8" w15:restartNumberingAfterBreak="0">
+  <w:abstractNum w:abstractNumId="10" w15:restartNumberingAfterBreak="0">
     <w:nsid w:val="493670DB"/>
     <w:multiLevelType w:val="hybridMultilevel"/>
     <w:tmpl w:val="EBE412BE"/>
@@ -1773,10 +2700,462 @@
       </w:pPr>
     </w:lvl>
   </w:abstractNum>
-  <w:abstractNum w:abstractNumId="9" w15:restartNumberingAfterBreak="0">
+  <w:abstractNum w:abstractNumId="11" w15:restartNumberingAfterBreak="0">
+    <w:nsid w:val="4C553077"/>
+    <w:multiLevelType w:val="hybridMultilevel"/>
+    <w:tmpl w:val="4A7E4E48"/>
+    <w:lvl w:ilvl="0" w:tplc="08090001">
+      <w:start w:val="1"/>
+      <w:numFmt w:val="bullet"/>
+      <w:lvlText w:val=""/>
+      <w:lvlJc w:val="left"/>
+      <w:pPr>
+        <w:ind w:left="720" w:hanging="360"/>
+      </w:pPr>
+      <w:rPr>
+        <w:rFonts w:ascii="Symbol" w:hAnsi="Symbol" w:hint="default"/>
+      </w:rPr>
+    </w:lvl>
+    <w:lvl w:ilvl="1" w:tplc="08090003">
+      <w:start w:val="1"/>
+      <w:numFmt w:val="bullet"/>
+      <w:lvlText w:val="o"/>
+      <w:lvlJc w:val="left"/>
+      <w:pPr>
+        <w:ind w:left="1440" w:hanging="360"/>
+      </w:pPr>
+      <w:rPr>
+        <w:rFonts w:ascii="Courier New" w:hAnsi="Courier New" w:cs="Courier New" w:hint="default"/>
+      </w:rPr>
+    </w:lvl>
+    <w:lvl w:ilvl="2" w:tplc="08090005" w:tentative="1">
+      <w:start w:val="1"/>
+      <w:numFmt w:val="bullet"/>
+      <w:lvlText w:val=""/>
+      <w:lvlJc w:val="left"/>
+      <w:pPr>
+        <w:ind w:left="2160" w:hanging="360"/>
+      </w:pPr>
+      <w:rPr>
+        <w:rFonts w:ascii="Wingdings" w:hAnsi="Wingdings" w:hint="default"/>
+      </w:rPr>
+    </w:lvl>
+    <w:lvl w:ilvl="3" w:tplc="08090001" w:tentative="1">
+      <w:start w:val="1"/>
+      <w:numFmt w:val="bullet"/>
+      <w:lvlText w:val=""/>
+      <w:lvlJc w:val="left"/>
+      <w:pPr>
+        <w:ind w:left="2880" w:hanging="360"/>
+      </w:pPr>
+      <w:rPr>
+        <w:rFonts w:ascii="Symbol" w:hAnsi="Symbol" w:hint="default"/>
+      </w:rPr>
+    </w:lvl>
+    <w:lvl w:ilvl="4" w:tplc="08090003" w:tentative="1">
+      <w:start w:val="1"/>
+      <w:numFmt w:val="bullet"/>
+      <w:lvlText w:val="o"/>
+      <w:lvlJc w:val="left"/>
+      <w:pPr>
+        <w:ind w:left="3600" w:hanging="360"/>
+      </w:pPr>
+      <w:rPr>
+        <w:rFonts w:ascii="Courier New" w:hAnsi="Courier New" w:cs="Courier New" w:hint="default"/>
+      </w:rPr>
+    </w:lvl>
+    <w:lvl w:ilvl="5" w:tplc="08090005" w:tentative="1">
+      <w:start w:val="1"/>
+      <w:numFmt w:val="bullet"/>
+      <w:lvlText w:val=""/>
+      <w:lvlJc w:val="left"/>
+      <w:pPr>
+        <w:ind w:left="4320" w:hanging="360"/>
+      </w:pPr>
+      <w:rPr>
+        <w:rFonts w:ascii="Wingdings" w:hAnsi="Wingdings" w:hint="default"/>
+      </w:rPr>
+    </w:lvl>
+    <w:lvl w:ilvl="6" w:tplc="08090001" w:tentative="1">
+      <w:start w:val="1"/>
+      <w:numFmt w:val="bullet"/>
+      <w:lvlText w:val=""/>
+      <w:lvlJc w:val="left"/>
+      <w:pPr>
+        <w:ind w:left="5040" w:hanging="360"/>
+      </w:pPr>
+      <w:rPr>
+        <w:rFonts w:ascii="Symbol" w:hAnsi="Symbol" w:hint="default"/>
+      </w:rPr>
+    </w:lvl>
+    <w:lvl w:ilvl="7" w:tplc="08090003" w:tentative="1">
+      <w:start w:val="1"/>
+      <w:numFmt w:val="bullet"/>
+      <w:lvlText w:val="o"/>
+      <w:lvlJc w:val="left"/>
+      <w:pPr>
+        <w:ind w:left="5760" w:hanging="360"/>
+      </w:pPr>
+      <w:rPr>
+        <w:rFonts w:ascii="Courier New" w:hAnsi="Courier New" w:cs="Courier New" w:hint="default"/>
+      </w:rPr>
+    </w:lvl>
+    <w:lvl w:ilvl="8" w:tplc="08090005" w:tentative="1">
+      <w:start w:val="1"/>
+      <w:numFmt w:val="bullet"/>
+      <w:lvlText w:val=""/>
+      <w:lvlJc w:val="left"/>
+      <w:pPr>
+        <w:ind w:left="6480" w:hanging="360"/>
+      </w:pPr>
+      <w:rPr>
+        <w:rFonts w:ascii="Wingdings" w:hAnsi="Wingdings" w:hint="default"/>
+      </w:rPr>
+    </w:lvl>
+  </w:abstractNum>
+  <w:abstractNum w:abstractNumId="12" w15:restartNumberingAfterBreak="0">
+    <w:nsid w:val="549B080F"/>
+    <w:multiLevelType w:val="hybridMultilevel"/>
+    <w:tmpl w:val="D0A29426"/>
+    <w:lvl w:ilvl="0" w:tplc="08090001">
+      <w:start w:val="1"/>
+      <w:numFmt w:val="bullet"/>
+      <w:lvlText w:val=""/>
+      <w:lvlJc w:val="left"/>
+      <w:pPr>
+        <w:ind w:left="720" w:hanging="360"/>
+      </w:pPr>
+      <w:rPr>
+        <w:rFonts w:ascii="Symbol" w:hAnsi="Symbol" w:hint="default"/>
+      </w:rPr>
+    </w:lvl>
+    <w:lvl w:ilvl="1" w:tplc="08090003" w:tentative="1">
+      <w:start w:val="1"/>
+      <w:numFmt w:val="bullet"/>
+      <w:lvlText w:val="o"/>
+      <w:lvlJc w:val="left"/>
+      <w:pPr>
+        <w:ind w:left="1440" w:hanging="360"/>
+      </w:pPr>
+      <w:rPr>
+        <w:rFonts w:ascii="Courier New" w:hAnsi="Courier New" w:cs="Courier New" w:hint="default"/>
+      </w:rPr>
+    </w:lvl>
+    <w:lvl w:ilvl="2" w:tplc="08090005" w:tentative="1">
+      <w:start w:val="1"/>
+      <w:numFmt w:val="bullet"/>
+      <w:lvlText w:val=""/>
+      <w:lvlJc w:val="left"/>
+      <w:pPr>
+        <w:ind w:left="2160" w:hanging="360"/>
+      </w:pPr>
+      <w:rPr>
+        <w:rFonts w:ascii="Wingdings" w:hAnsi="Wingdings" w:hint="default"/>
+      </w:rPr>
+    </w:lvl>
+    <w:lvl w:ilvl="3" w:tplc="08090001" w:tentative="1">
+      <w:start w:val="1"/>
+      <w:numFmt w:val="bullet"/>
+      <w:lvlText w:val=""/>
+      <w:lvlJc w:val="left"/>
+      <w:pPr>
+        <w:ind w:left="2880" w:hanging="360"/>
+      </w:pPr>
+      <w:rPr>
+        <w:rFonts w:ascii="Symbol" w:hAnsi="Symbol" w:hint="default"/>
+      </w:rPr>
+    </w:lvl>
+    <w:lvl w:ilvl="4" w:tplc="08090003" w:tentative="1">
+      <w:start w:val="1"/>
+      <w:numFmt w:val="bullet"/>
+      <w:lvlText w:val="o"/>
+      <w:lvlJc w:val="left"/>
+      <w:pPr>
+        <w:ind w:left="3600" w:hanging="360"/>
+      </w:pPr>
+      <w:rPr>
+        <w:rFonts w:ascii="Courier New" w:hAnsi="Courier New" w:cs="Courier New" w:hint="default"/>
+      </w:rPr>
+    </w:lvl>
+    <w:lvl w:ilvl="5" w:tplc="08090005" w:tentative="1">
+      <w:start w:val="1"/>
+      <w:numFmt w:val="bullet"/>
+      <w:lvlText w:val=""/>
+      <w:lvlJc w:val="left"/>
+      <w:pPr>
+        <w:ind w:left="4320" w:hanging="360"/>
+      </w:pPr>
+      <w:rPr>
+        <w:rFonts w:ascii="Wingdings" w:hAnsi="Wingdings" w:hint="default"/>
+      </w:rPr>
+    </w:lvl>
+    <w:lvl w:ilvl="6" w:tplc="08090001" w:tentative="1">
+      <w:start w:val="1"/>
+      <w:numFmt w:val="bullet"/>
+      <w:lvlText w:val=""/>
+      <w:lvlJc w:val="left"/>
+      <w:pPr>
+        <w:ind w:left="5040" w:hanging="360"/>
+      </w:pPr>
+      <w:rPr>
+        <w:rFonts w:ascii="Symbol" w:hAnsi="Symbol" w:hint="default"/>
+      </w:rPr>
+    </w:lvl>
+    <w:lvl w:ilvl="7" w:tplc="08090003" w:tentative="1">
+      <w:start w:val="1"/>
+      <w:numFmt w:val="bullet"/>
+      <w:lvlText w:val="o"/>
+      <w:lvlJc w:val="left"/>
+      <w:pPr>
+        <w:ind w:left="5760" w:hanging="360"/>
+      </w:pPr>
+      <w:rPr>
+        <w:rFonts w:ascii="Courier New" w:hAnsi="Courier New" w:cs="Courier New" w:hint="default"/>
+      </w:rPr>
+    </w:lvl>
+    <w:lvl w:ilvl="8" w:tplc="08090005" w:tentative="1">
+      <w:start w:val="1"/>
+      <w:numFmt w:val="bullet"/>
+      <w:lvlText w:val=""/>
+      <w:lvlJc w:val="left"/>
+      <w:pPr>
+        <w:ind w:left="6480" w:hanging="360"/>
+      </w:pPr>
+      <w:rPr>
+        <w:rFonts w:ascii="Wingdings" w:hAnsi="Wingdings" w:hint="default"/>
+      </w:rPr>
+    </w:lvl>
+  </w:abstractNum>
+  <w:abstractNum w:abstractNumId="13" w15:restartNumberingAfterBreak="0">
     <w:nsid w:val="578C613E"/>
     <w:multiLevelType w:val="hybridMultilevel"/>
     <w:tmpl w:val="C0B0B386"/>
+    <w:lvl w:ilvl="0" w:tplc="08090001">
+      <w:start w:val="1"/>
+      <w:numFmt w:val="bullet"/>
+      <w:lvlText w:val=""/>
+      <w:lvlJc w:val="left"/>
+      <w:pPr>
+        <w:ind w:left="720" w:hanging="360"/>
+      </w:pPr>
+      <w:rPr>
+        <w:rFonts w:ascii="Symbol" w:hAnsi="Symbol" w:hint="default"/>
+      </w:rPr>
+    </w:lvl>
+    <w:lvl w:ilvl="1" w:tplc="08090003">
+      <w:start w:val="1"/>
+      <w:numFmt w:val="bullet"/>
+      <w:lvlText w:val="o"/>
+      <w:lvlJc w:val="left"/>
+      <w:pPr>
+        <w:ind w:left="1440" w:hanging="360"/>
+      </w:pPr>
+      <w:rPr>
+        <w:rFonts w:ascii="Courier New" w:hAnsi="Courier New" w:cs="Courier New" w:hint="default"/>
+      </w:rPr>
+    </w:lvl>
+    <w:lvl w:ilvl="2" w:tplc="08090005" w:tentative="1">
+      <w:start w:val="1"/>
+      <w:numFmt w:val="bullet"/>
+      <w:lvlText w:val=""/>
+      <w:lvlJc w:val="left"/>
+      <w:pPr>
+        <w:ind w:left="2160" w:hanging="360"/>
+      </w:pPr>
+      <w:rPr>
+        <w:rFonts w:ascii="Wingdings" w:hAnsi="Wingdings" w:hint="default"/>
+      </w:rPr>
+    </w:lvl>
+    <w:lvl w:ilvl="3" w:tplc="08090001" w:tentative="1">
+      <w:start w:val="1"/>
+      <w:numFmt w:val="bullet"/>
+      <w:lvlText w:val=""/>
+      <w:lvlJc w:val="left"/>
+      <w:pPr>
+        <w:ind w:left="2880" w:hanging="360"/>
+      </w:pPr>
+      <w:rPr>
+        <w:rFonts w:ascii="Symbol" w:hAnsi="Symbol" w:hint="default"/>
+      </w:rPr>
+    </w:lvl>
+    <w:lvl w:ilvl="4" w:tplc="08090003" w:tentative="1">
+      <w:start w:val="1"/>
+      <w:numFmt w:val="bullet"/>
+      <w:lvlText w:val="o"/>
+      <w:lvlJc w:val="left"/>
+      <w:pPr>
+        <w:ind w:left="3600" w:hanging="360"/>
+      </w:pPr>
+      <w:rPr>
+        <w:rFonts w:ascii="Courier New" w:hAnsi="Courier New" w:cs="Courier New" w:hint="default"/>
+      </w:rPr>
+    </w:lvl>
+    <w:lvl w:ilvl="5" w:tplc="08090005" w:tentative="1">
+      <w:start w:val="1"/>
+      <w:numFmt w:val="bullet"/>
+      <w:lvlText w:val=""/>
+      <w:lvlJc w:val="left"/>
+      <w:pPr>
+        <w:ind w:left="4320" w:hanging="360"/>
+      </w:pPr>
+      <w:rPr>
+        <w:rFonts w:ascii="Wingdings" w:hAnsi="Wingdings" w:hint="default"/>
+      </w:rPr>
+    </w:lvl>
+    <w:lvl w:ilvl="6" w:tplc="08090001" w:tentative="1">
+      <w:start w:val="1"/>
+      <w:numFmt w:val="bullet"/>
+      <w:lvlText w:val=""/>
+      <w:lvlJc w:val="left"/>
+      <w:pPr>
+        <w:ind w:left="5040" w:hanging="360"/>
+      </w:pPr>
+      <w:rPr>
+        <w:rFonts w:ascii="Symbol" w:hAnsi="Symbol" w:hint="default"/>
+      </w:rPr>
+    </w:lvl>
+    <w:lvl w:ilvl="7" w:tplc="08090003" w:tentative="1">
+      <w:start w:val="1"/>
+      <w:numFmt w:val="bullet"/>
+      <w:lvlText w:val="o"/>
+      <w:lvlJc w:val="left"/>
+      <w:pPr>
+        <w:ind w:left="5760" w:hanging="360"/>
+      </w:pPr>
+      <w:rPr>
+        <w:rFonts w:ascii="Courier New" w:hAnsi="Courier New" w:cs="Courier New" w:hint="default"/>
+      </w:rPr>
+    </w:lvl>
+    <w:lvl w:ilvl="8" w:tplc="08090005" w:tentative="1">
+      <w:start w:val="1"/>
+      <w:numFmt w:val="bullet"/>
+      <w:lvlText w:val=""/>
+      <w:lvlJc w:val="left"/>
+      <w:pPr>
+        <w:ind w:left="6480" w:hanging="360"/>
+      </w:pPr>
+      <w:rPr>
+        <w:rFonts w:ascii="Wingdings" w:hAnsi="Wingdings" w:hint="default"/>
+      </w:rPr>
+    </w:lvl>
+  </w:abstractNum>
+  <w:abstractNum w:abstractNumId="14" w15:restartNumberingAfterBreak="0">
+    <w:nsid w:val="59AD0116"/>
+    <w:multiLevelType w:val="hybridMultilevel"/>
+    <w:tmpl w:val="07F24252"/>
+    <w:lvl w:ilvl="0" w:tplc="08090001">
+      <w:start w:val="1"/>
+      <w:numFmt w:val="bullet"/>
+      <w:lvlText w:val=""/>
+      <w:lvlJc w:val="left"/>
+      <w:pPr>
+        <w:ind w:left="720" w:hanging="360"/>
+      </w:pPr>
+      <w:rPr>
+        <w:rFonts w:ascii="Symbol" w:hAnsi="Symbol" w:hint="default"/>
+      </w:rPr>
+    </w:lvl>
+    <w:lvl w:ilvl="1" w:tplc="08090003">
+      <w:start w:val="1"/>
+      <w:numFmt w:val="bullet"/>
+      <w:lvlText w:val="o"/>
+      <w:lvlJc w:val="left"/>
+      <w:pPr>
+        <w:ind w:left="1440" w:hanging="360"/>
+      </w:pPr>
+      <w:rPr>
+        <w:rFonts w:ascii="Courier New" w:hAnsi="Courier New" w:cs="Courier New" w:hint="default"/>
+      </w:rPr>
+    </w:lvl>
+    <w:lvl w:ilvl="2" w:tplc="08090005" w:tentative="1">
+      <w:start w:val="1"/>
+      <w:numFmt w:val="bullet"/>
+      <w:lvlText w:val=""/>
+      <w:lvlJc w:val="left"/>
+      <w:pPr>
+        <w:ind w:left="2160" w:hanging="360"/>
+      </w:pPr>
+      <w:rPr>
+        <w:rFonts w:ascii="Wingdings" w:hAnsi="Wingdings" w:hint="default"/>
+      </w:rPr>
+    </w:lvl>
+    <w:lvl w:ilvl="3" w:tplc="08090001" w:tentative="1">
+      <w:start w:val="1"/>
+      <w:numFmt w:val="bullet"/>
+      <w:lvlText w:val=""/>
+      <w:lvlJc w:val="left"/>
+      <w:pPr>
+        <w:ind w:left="2880" w:hanging="360"/>
+      </w:pPr>
+      <w:rPr>
+        <w:rFonts w:ascii="Symbol" w:hAnsi="Symbol" w:hint="default"/>
+      </w:rPr>
+    </w:lvl>
+    <w:lvl w:ilvl="4" w:tplc="08090003" w:tentative="1">
+      <w:start w:val="1"/>
+      <w:numFmt w:val="bullet"/>
+      <w:lvlText w:val="o"/>
+      <w:lvlJc w:val="left"/>
+      <w:pPr>
+        <w:ind w:left="3600" w:hanging="360"/>
+      </w:pPr>
+      <w:rPr>
+        <w:rFonts w:ascii="Courier New" w:hAnsi="Courier New" w:cs="Courier New" w:hint="default"/>
+      </w:rPr>
+    </w:lvl>
+    <w:lvl w:ilvl="5" w:tplc="08090005" w:tentative="1">
+      <w:start w:val="1"/>
+      <w:numFmt w:val="bullet"/>
+      <w:lvlText w:val=""/>
+      <w:lvlJc w:val="left"/>
+      <w:pPr>
+        <w:ind w:left="4320" w:hanging="360"/>
+      </w:pPr>
+      <w:rPr>
+        <w:rFonts w:ascii="Wingdings" w:hAnsi="Wingdings" w:hint="default"/>
+      </w:rPr>
+    </w:lvl>
+    <w:lvl w:ilvl="6" w:tplc="08090001" w:tentative="1">
+      <w:start w:val="1"/>
+      <w:numFmt w:val="bullet"/>
+      <w:lvlText w:val=""/>
+      <w:lvlJc w:val="left"/>
+      <w:pPr>
+        <w:ind w:left="5040" w:hanging="360"/>
+      </w:pPr>
+      <w:rPr>
+        <w:rFonts w:ascii="Symbol" w:hAnsi="Symbol" w:hint="default"/>
+      </w:rPr>
+    </w:lvl>
+    <w:lvl w:ilvl="7" w:tplc="08090003" w:tentative="1">
+      <w:start w:val="1"/>
+      <w:numFmt w:val="bullet"/>
+      <w:lvlText w:val="o"/>
+      <w:lvlJc w:val="left"/>
+      <w:pPr>
+        <w:ind w:left="5760" w:hanging="360"/>
+      </w:pPr>
+      <w:rPr>
+        <w:rFonts w:ascii="Courier New" w:hAnsi="Courier New" w:cs="Courier New" w:hint="default"/>
+      </w:rPr>
+    </w:lvl>
+    <w:lvl w:ilvl="8" w:tplc="08090005" w:tentative="1">
+      <w:start w:val="1"/>
+      <w:numFmt w:val="bullet"/>
+      <w:lvlText w:val=""/>
+      <w:lvlJc w:val="left"/>
+      <w:pPr>
+        <w:ind w:left="6480" w:hanging="360"/>
+      </w:pPr>
+      <w:rPr>
+        <w:rFonts w:ascii="Wingdings" w:hAnsi="Wingdings" w:hint="default"/>
+      </w:rPr>
+    </w:lvl>
+  </w:abstractNum>
+  <w:abstractNum w:abstractNumId="15" w15:restartNumberingAfterBreak="0">
+    <w:nsid w:val="5C9B6A1C"/>
+    <w:multiLevelType w:val="hybridMultilevel"/>
+    <w:tmpl w:val="F87C435C"/>
     <w:lvl w:ilvl="0" w:tplc="08090001">
       <w:start w:val="1"/>
       <w:numFmt w:val="bullet"/>
@@ -1890,10 +3269,10 @@
     <w:abstractNumId w:val="2"/>
   </w:num>
   <w:num w:numId="2">
-    <w:abstractNumId w:val="7"/>
+    <w:abstractNumId w:val="9"/>
   </w:num>
   <w:num w:numId="3">
-    <w:abstractNumId w:val="8"/>
+    <w:abstractNumId w:val="10"/>
   </w:num>
   <w:num w:numId="4">
     <w:abstractNumId w:val="3"/>
@@ -1905,16 +3284,34 @@
     <w:abstractNumId w:val="0"/>
   </w:num>
   <w:num w:numId="7">
-    <w:abstractNumId w:val="5"/>
+    <w:abstractNumId w:val="7"/>
   </w:num>
   <w:num w:numId="8">
-    <w:abstractNumId w:val="9"/>
+    <w:abstractNumId w:val="13"/>
   </w:num>
   <w:num w:numId="9">
-    <w:abstractNumId w:val="6"/>
+    <w:abstractNumId w:val="8"/>
   </w:num>
   <w:num w:numId="10">
     <w:abstractNumId w:val="4"/>
+  </w:num>
+  <w:num w:numId="11">
+    <w:abstractNumId w:val="6"/>
+  </w:num>
+  <w:num w:numId="12">
+    <w:abstractNumId w:val="15"/>
+  </w:num>
+  <w:num w:numId="13">
+    <w:abstractNumId w:val="11"/>
+  </w:num>
+  <w:num w:numId="14">
+    <w:abstractNumId w:val="12"/>
+  </w:num>
+  <w:num w:numId="15">
+    <w:abstractNumId w:val="5"/>
+  </w:num>
+  <w:num w:numId="16">
+    <w:abstractNumId w:val="14"/>
   </w:num>
 </w:numbering>
 </file>
@@ -2457,6 +3854,29 @@
       <w:szCs w:val="24"/>
     </w:rPr>
   </w:style>
+  <w:style w:type="character" w:styleId="Hyperlink">
+    <w:name w:val="Hyperlink"/>
+    <w:basedOn w:val="DefaultParagraphFont"/>
+    <w:uiPriority w:val="99"/>
+    <w:unhideWhenUsed/>
+    <w:rsid w:val="003A4001"/>
+    <w:rPr>
+      <w:color w:val="0563C1" w:themeColor="hyperlink"/>
+      <w:u w:val="single"/>
+    </w:rPr>
+  </w:style>
+  <w:style w:type="character" w:styleId="UnresolvedMention">
+    <w:name w:val="Unresolved Mention"/>
+    <w:basedOn w:val="DefaultParagraphFont"/>
+    <w:uiPriority w:val="99"/>
+    <w:semiHidden/>
+    <w:unhideWhenUsed/>
+    <w:rsid w:val="003A4001"/>
+    <w:rPr>
+      <w:color w:val="605E5C"/>
+      <w:shd w:val="clear" w:color="auto" w:fill="E1DFDD"/>
+    </w:rPr>
+  </w:style>
 </w:styles>
 </file>
 

</xml_diff>

<commit_message>
Refactored  SwordStance class to now hold pointers/references to commonly used Avatar object members (forward and right vector), this is to avoid function calls and/or reads from memory
</commit_message>
<xml_diff>
--- a/Word documents/Code design remarks.docx
+++ b/Word documents/Code design remarks.docx
@@ -58,7 +58,7 @@
     <w:p/>
     <w:p>
       <w:pPr>
-        <w:pStyle w:val="Heading1"/>
+        <w:pStyle w:val="Heading2"/>
       </w:pPr>
       <w:r>
         <w:t>Speed up compilation times</w:t>
@@ -127,6 +127,11 @@
           <w:ilvl w:val="1"/>
           <w:numId w:val="11"/>
         </w:numPr>
+        <w:rPr>
+          <w:rStyle w:val="Hyperlink"/>
+          <w:color w:val="auto"/>
+          <w:u w:val="none"/>
+        </w:rPr>
       </w:pPr>
       <w:hyperlink r:id="rId6" w:history="1">
         <w:r>
@@ -137,18 +142,13 @@
         </w:r>
       </w:hyperlink>
     </w:p>
-    <w:p>
-      <w:pPr>
-        <w:pStyle w:val="ListParagraph"/>
-        <w:ind w:left="1440"/>
-      </w:pPr>
-    </w:p>
-    <w:p>
-      <w:pPr>
-        <w:pStyle w:val="Heading1"/>
-      </w:pPr>
-      <w:r>
-        <w:t>Game design notes</w:t>
+    <w:p/>
+    <w:p>
+      <w:pPr>
+        <w:pStyle w:val="Heading2"/>
+      </w:pPr>
+      <w:r>
+        <w:t>Pointers or references in class variables</w:t>
       </w:r>
     </w:p>
     <w:p>
@@ -160,19 +160,13 @@
         </w:numPr>
       </w:pPr>
       <w:r>
-        <w:t>To slash or stab, hold down a button to activate slash and only activate slash at certain mouse speeds</w:t>
-      </w:r>
-    </w:p>
-    <w:p>
-      <w:pPr>
-        <w:pStyle w:val="ListParagraph"/>
-        <w:numPr>
-          <w:ilvl w:val="0"/>
-          <w:numId w:val="11"/>
-        </w:numPr>
-      </w:pPr>
-      <w:r>
-        <w:t xml:space="preserve">When slashing, allow for change of direction and change animation curve when this occurs </w:t>
+        <w:t>“</w:t>
+      </w:r>
+      <w:r>
+        <w:t>Recently, my mentor at work suggested that you should only use pointers when you plan on having the store point to a different object or null at some point. Instead, you should store references in classes.</w:t>
+      </w:r>
+      <w:r>
+        <w:t>”</w:t>
       </w:r>
     </w:p>
     <w:p>
@@ -183,7 +177,181 @@
           <w:numId w:val="11"/>
         </w:numPr>
       </w:pPr>
-      <w:r>
+      <w:hyperlink r:id="rId7" w:history="1">
+        <w:r>
+          <w:rPr>
+            <w:rStyle w:val="Hyperlink"/>
+          </w:rPr>
+          <w:t>https://stackoverflow.com/questions/37086638/should-i-store-references-in-classes-in-c/37087241#37087241</w:t>
+        </w:r>
+      </w:hyperlink>
+    </w:p>
+    <w:p>
+      <w:pPr>
+        <w:pStyle w:val="ListParagraph"/>
+        <w:numPr>
+          <w:ilvl w:val="0"/>
+          <w:numId w:val="11"/>
+        </w:numPr>
+      </w:pPr>
+      <w:r>
+        <w:t xml:space="preserve">Benefit to reference, don’t need to mess around with nulls and limits undefined behaviour/users will need to use the class right. </w:t>
+      </w:r>
+    </w:p>
+    <w:p>
+      <w:pPr>
+        <w:pStyle w:val="ListParagraph"/>
+        <w:numPr>
+          <w:ilvl w:val="0"/>
+          <w:numId w:val="11"/>
+        </w:numPr>
+      </w:pPr>
+      <w:r>
+        <w:t>Cons, you now cannot c</w:t>
+      </w:r>
+      <w:r>
+        <w:t>opy assigned, move assigned, and the member cannot be changed (the reference cannot be rebound).</w:t>
+      </w:r>
+    </w:p>
+    <w:p>
+      <w:pPr>
+        <w:pStyle w:val="ListParagraph"/>
+        <w:numPr>
+          <w:ilvl w:val="0"/>
+          <w:numId w:val="11"/>
+        </w:numPr>
+      </w:pPr>
+      <w:r>
+        <w:t xml:space="preserve">However, there is nothing a pointer </w:t>
+      </w:r>
+      <w:proofErr w:type="gramStart"/>
+      <w:r>
+        <w:t>cant</w:t>
+      </w:r>
+      <w:proofErr w:type="gramEnd"/>
+      <w:r>
+        <w:t xml:space="preserve"> do that a reference can do, and is more versatile.</w:t>
+      </w:r>
+    </w:p>
+    <w:p>
+      <w:pPr>
+        <w:pStyle w:val="ListParagraph"/>
+        <w:numPr>
+          <w:ilvl w:val="0"/>
+          <w:numId w:val="11"/>
+        </w:numPr>
+      </w:pPr>
+      <w:r>
+        <w:t>Notes on dereferencing a pointer:</w:t>
+      </w:r>
+    </w:p>
+    <w:p>
+      <w:pPr>
+        <w:pStyle w:val="ListParagraph"/>
+        <w:numPr>
+          <w:ilvl w:val="1"/>
+          <w:numId w:val="11"/>
+        </w:numPr>
+      </w:pPr>
+      <w:hyperlink r:id="rId8" w:history="1">
+        <w:r>
+          <w:rPr>
+            <w:rStyle w:val="Hyperlink"/>
+          </w:rPr>
+          <w:t>https://stackoverflow.com/questions/4955198/what-does-dereferencing-a-pointer-mean</w:t>
+        </w:r>
+      </w:hyperlink>
+    </w:p>
+    <w:p>
+      <w:pPr>
+        <w:pStyle w:val="ListParagraph"/>
+        <w:numPr>
+          <w:ilvl w:val="0"/>
+          <w:numId w:val="11"/>
+        </w:numPr>
+      </w:pPr>
+      <w:r>
+        <w:rPr>
+          <w:b/>
+          <w:bCs/>
+        </w:rPr>
+        <w:t xml:space="preserve">Using pointers to store commonly used objects from variables such as </w:t>
+      </w:r>
+      <w:proofErr w:type="spellStart"/>
+      <w:r>
+        <w:rPr>
+          <w:b/>
+          <w:bCs/>
+        </w:rPr>
+        <w:t>Avatar.forwardvector</w:t>
+      </w:r>
+      <w:proofErr w:type="spellEnd"/>
+      <w:r>
+        <w:rPr>
+          <w:b/>
+          <w:bCs/>
+        </w:rPr>
+        <w:t xml:space="preserve"> such that you do not need to constantly fetch the reference/read the object from memory. </w:t>
+      </w:r>
+    </w:p>
+    <w:p>
+      <w:pPr>
+        <w:pStyle w:val="ListParagraph"/>
+        <w:numPr>
+          <w:ilvl w:val="1"/>
+          <w:numId w:val="11"/>
+        </w:numPr>
+      </w:pPr>
+      <w:r>
+        <w:rPr>
+          <w:b/>
+          <w:bCs/>
+        </w:rPr>
+        <w:t xml:space="preserve">When the object is required, the pointer is dereferenced. </w:t>
+      </w:r>
+    </w:p>
+    <w:p>
+      <w:pPr>
+        <w:pStyle w:val="Heading1"/>
+      </w:pPr>
+      <w:r>
+        <w:t>Game design notes</w:t>
+      </w:r>
+    </w:p>
+    <w:p>
+      <w:pPr>
+        <w:pStyle w:val="ListParagraph"/>
+        <w:numPr>
+          <w:ilvl w:val="0"/>
+          <w:numId w:val="11"/>
+        </w:numPr>
+      </w:pPr>
+      <w:r>
+        <w:t>To slash or stab, hold down a button to activate slash and only activate slash at certain mouse speeds</w:t>
+      </w:r>
+    </w:p>
+    <w:p>
+      <w:pPr>
+        <w:pStyle w:val="ListParagraph"/>
+        <w:numPr>
+          <w:ilvl w:val="0"/>
+          <w:numId w:val="11"/>
+        </w:numPr>
+      </w:pPr>
+      <w:r>
+        <w:t xml:space="preserve">When slashing, allow for change of direction and change animation curve when this occurs </w:t>
+      </w:r>
+    </w:p>
+    <w:p>
+      <w:pPr>
+        <w:pStyle w:val="ListParagraph"/>
+        <w:numPr>
+          <w:ilvl w:val="1"/>
+          <w:numId w:val="11"/>
+        </w:numPr>
+      </w:pPr>
+      <w:r>
+        <w:lastRenderedPageBreak/>
         <w:t xml:space="preserve">Only acknowledge change of direction if the mouse moves a certain threshold distance and different threshold angle. </w:t>
       </w:r>
     </w:p>
@@ -619,6 +787,7 @@
         <w:pStyle w:val="Heading2"/>
       </w:pPr>
       <w:r>
+        <w:lastRenderedPageBreak/>
         <w:t xml:space="preserve">Accessing variables in </w:t>
       </w:r>
       <w:proofErr w:type="spellStart"/>
@@ -754,7 +923,6 @@
     </w:p>
     <w:p>
       <w:r>
-        <w:lastRenderedPageBreak/>
         <w:t>These variables are calculated in the C++ code.</w:t>
       </w:r>
     </w:p>
@@ -925,6 +1093,7 @@
         <w:pStyle w:val="Heading3"/>
       </w:pPr>
       <w:r>
+        <w:lastRenderedPageBreak/>
         <w:t>Great channel</w:t>
       </w:r>
     </w:p>
@@ -936,7 +1105,7 @@
           <w:numId w:val="14"/>
         </w:numPr>
       </w:pPr>
-      <w:hyperlink r:id="rId7" w:history="1">
+      <w:hyperlink r:id="rId9" w:history="1">
         <w:r>
           <w:rPr>
             <w:rStyle w:val="Hyperlink"/>
@@ -954,6 +1123,41 @@
         <w:pStyle w:val="Heading3"/>
       </w:pPr>
       <w:r>
+        <w:t>Great playlist</w:t>
+      </w:r>
+    </w:p>
+    <w:p>
+      <w:pPr>
+        <w:pStyle w:val="ListParagraph"/>
+        <w:numPr>
+          <w:ilvl w:val="0"/>
+          <w:numId w:val="14"/>
+        </w:numPr>
+      </w:pPr>
+      <w:hyperlink r:id="rId10" w:history="1">
+        <w:r>
+          <w:rPr>
+            <w:rStyle w:val="Hyperlink"/>
+          </w:rPr>
+          <w:t>https://www.youtube.com/watch?v=OLQmeSsa9a0&amp;list=PL9z3tc0RL6Z7U7U4hSu0epMmoh_dC3YFd</w:t>
+        </w:r>
+      </w:hyperlink>
+    </w:p>
+    <w:p>
+      <w:pPr>
+        <w:pStyle w:val="ListParagraph"/>
+        <w:numPr>
+          <w:ilvl w:val="0"/>
+          <w:numId w:val="14"/>
+        </w:numPr>
+      </w:pPr>
+    </w:p>
+    <w:p/>
+    <w:p>
+      <w:pPr>
+        <w:pStyle w:val="Heading3"/>
+      </w:pPr>
+      <w:r>
         <w:t>Forward and right vector</w:t>
       </w:r>
     </w:p>
@@ -985,7 +1189,7 @@
           <w:numId w:val="12"/>
         </w:numPr>
       </w:pPr>
-      <w:hyperlink r:id="rId8" w:history="1">
+      <w:hyperlink r:id="rId11" w:history="1">
         <w:r>
           <w:rPr>
             <w:rStyle w:val="Hyperlink"/>
@@ -1124,7 +1328,6 @@
         </w:numPr>
       </w:pPr>
       <w:r>
-        <w:lastRenderedPageBreak/>
         <w:t xml:space="preserve">If called on a character, then will use the character component movement, if that’s not present it uses some physics </w:t>
       </w:r>
       <w:proofErr w:type="gramStart"/>
@@ -1161,7 +1364,7 @@
           <w:numId w:val="13"/>
         </w:numPr>
       </w:pPr>
-      <w:hyperlink r:id="rId9" w:history="1">
+      <w:hyperlink r:id="rId12" w:history="1">
         <w:r>
           <w:rPr>
             <w:rStyle w:val="Hyperlink"/>
@@ -1207,7 +1410,7 @@
           <w:numId w:val="16"/>
         </w:numPr>
       </w:pPr>
-      <w:hyperlink r:id="rId10" w:history="1">
+      <w:hyperlink r:id="rId13" w:history="1">
         <w:r>
           <w:rPr>
             <w:rStyle w:val="Hyperlink"/>
@@ -1276,10 +1479,7 @@
         </w:numPr>
       </w:pPr>
       <w:r>
-        <w:t>Can use Force to control when you can input</w:t>
-      </w:r>
-      <w:r>
-        <w:t xml:space="preserve"> on that axis</w:t>
+        <w:t>Can use Force to control when you can input on that axis</w:t>
       </w:r>
     </w:p>
     <w:p>
@@ -1290,7 +1490,7 @@
           <w:numId w:val="16"/>
         </w:numPr>
       </w:pPr>
-      <w:hyperlink r:id="rId11" w:history="1">
+      <w:hyperlink r:id="rId14" w:history="1">
         <w:r>
           <w:rPr>
             <w:rStyle w:val="Hyperlink"/>
@@ -1316,7 +1516,7 @@
           <w:numId w:val="16"/>
         </w:numPr>
       </w:pPr>
-      <w:hyperlink r:id="rId12" w:history="1">
+      <w:hyperlink r:id="rId15" w:history="1">
         <w:r>
           <w:rPr>
             <w:rStyle w:val="Hyperlink"/>
@@ -1331,6 +1531,7 @@
         <w:pStyle w:val="Heading3"/>
       </w:pPr>
       <w:r>
+        <w:lastRenderedPageBreak/>
         <w:t>Get action/axis names</w:t>
       </w:r>
     </w:p>
@@ -1342,7 +1543,7 @@
           <w:numId w:val="16"/>
         </w:numPr>
       </w:pPr>
-      <w:hyperlink r:id="rId13" w:history="1">
+      <w:hyperlink r:id="rId16" w:history="1">
         <w:r>
           <w:rPr>
             <w:rStyle w:val="Hyperlink"/>
@@ -1352,6 +1553,235 @@
       </w:hyperlink>
     </w:p>
     <w:p/>
+    <w:p>
+      <w:pPr>
+        <w:pStyle w:val="Heading3"/>
+      </w:pPr>
+      <w:r>
+        <w:t>World transform</w:t>
+      </w:r>
+    </w:p>
+    <w:p>
+      <w:pPr>
+        <w:pStyle w:val="ListParagraph"/>
+        <w:numPr>
+          <w:ilvl w:val="0"/>
+          <w:numId w:val="16"/>
+        </w:numPr>
+      </w:pPr>
+      <w:r>
+        <w:t>Transform composed of Scale, Rotation (as a quaternion), and Translation.</w:t>
+      </w:r>
+    </w:p>
+    <w:p>
+      <w:pPr>
+        <w:pStyle w:val="ListParagraph"/>
+        <w:numPr>
+          <w:ilvl w:val="1"/>
+          <w:numId w:val="16"/>
+        </w:numPr>
+      </w:pPr>
+      <w:r>
+        <w:t>Vectors and rotators</w:t>
+      </w:r>
+    </w:p>
+    <w:p>
+      <w:pPr>
+        <w:pStyle w:val="ListParagraph"/>
+        <w:numPr>
+          <w:ilvl w:val="0"/>
+          <w:numId w:val="16"/>
+        </w:numPr>
+      </w:pPr>
+      <w:r>
+        <w:t>Transforms can be used to convert from one space to another, for example by transforming positions and directions from local space to world space.</w:t>
+      </w:r>
+    </w:p>
+    <w:p>
+      <w:pPr>
+        <w:pStyle w:val="ListParagraph"/>
+        <w:numPr>
+          <w:ilvl w:val="0"/>
+          <w:numId w:val="16"/>
+        </w:numPr>
+      </w:pPr>
+      <w:r>
+        <w:t>Typically used to track an actor in space and move them</w:t>
+      </w:r>
+    </w:p>
+    <w:p>
+      <w:pPr>
+        <w:pStyle w:val="ListParagraph"/>
+        <w:numPr>
+          <w:ilvl w:val="1"/>
+          <w:numId w:val="16"/>
+        </w:numPr>
+      </w:pPr>
+      <w:proofErr w:type="gramStart"/>
+      <w:r>
+        <w:t>E.g.</w:t>
+      </w:r>
+      <w:proofErr w:type="gramEnd"/>
+      <w:r>
+        <w:t xml:space="preserve"> get world transform of the object, split it into components </w:t>
+      </w:r>
+    </w:p>
+    <w:p>
+      <w:pPr>
+        <w:pStyle w:val="ListParagraph"/>
+        <w:numPr>
+          <w:ilvl w:val="1"/>
+          <w:numId w:val="16"/>
+        </w:numPr>
+      </w:pPr>
+      <w:r>
+        <w:t xml:space="preserve">Alter the component variable you want then </w:t>
+      </w:r>
+      <w:proofErr w:type="spellStart"/>
+      <w:r>
+        <w:t>setWorldTransform</w:t>
+      </w:r>
+      <w:proofErr w:type="spellEnd"/>
+    </w:p>
+    <w:p>
+      <w:pPr>
+        <w:pStyle w:val="ListParagraph"/>
+        <w:numPr>
+          <w:ilvl w:val="1"/>
+          <w:numId w:val="16"/>
+        </w:numPr>
+      </w:pPr>
+      <w:hyperlink r:id="rId17" w:history="1">
+        <w:r>
+          <w:rPr>
+            <w:rStyle w:val="Hyperlink"/>
+          </w:rPr>
+          <w:t>https://www.youtube.com/watch?v=48GW-LxKKlE</w:t>
+        </w:r>
+      </w:hyperlink>
+      <w:r>
+        <w:t xml:space="preserve"> (set transform)</w:t>
+      </w:r>
+    </w:p>
+    <w:p>
+      <w:pPr>
+        <w:pStyle w:val="ListParagraph"/>
+        <w:numPr>
+          <w:ilvl w:val="0"/>
+          <w:numId w:val="16"/>
+        </w:numPr>
+      </w:pPr>
+      <w:hyperlink r:id="rId18" w:history="1">
+        <w:r>
+          <w:rPr>
+            <w:rStyle w:val="Hyperlink"/>
+          </w:rPr>
+          <w:t>https://www.youtube.com/watch?v=j3V4Gji69GU</w:t>
+        </w:r>
+      </w:hyperlink>
+    </w:p>
+    <w:p>
+      <w:pPr>
+        <w:pStyle w:val="ListParagraph"/>
+        <w:numPr>
+          <w:ilvl w:val="0"/>
+          <w:numId w:val="16"/>
+        </w:numPr>
+      </w:pPr>
+      <w:r>
+        <w:t xml:space="preserve">More info on world </w:t>
+      </w:r>
+      <w:proofErr w:type="gramStart"/>
+      <w:r>
+        <w:t>transform</w:t>
+      </w:r>
+      <w:proofErr w:type="gramEnd"/>
+      <w:r>
+        <w:t xml:space="preserve"> here</w:t>
+      </w:r>
+    </w:p>
+    <w:p>
+      <w:pPr>
+        <w:pStyle w:val="ListParagraph"/>
+        <w:numPr>
+          <w:ilvl w:val="1"/>
+          <w:numId w:val="16"/>
+        </w:numPr>
+      </w:pPr>
+      <w:r>
+        <w:t>Sweep</w:t>
+      </w:r>
+    </w:p>
+    <w:p>
+      <w:pPr>
+        <w:pStyle w:val="ListParagraph"/>
+        <w:numPr>
+          <w:ilvl w:val="1"/>
+          <w:numId w:val="16"/>
+        </w:numPr>
+      </w:pPr>
+      <w:r>
+        <w:t>Teleport etc</w:t>
+      </w:r>
+    </w:p>
+    <w:p>
+      <w:pPr>
+        <w:pStyle w:val="ListParagraph"/>
+        <w:numPr>
+          <w:ilvl w:val="0"/>
+          <w:numId w:val="16"/>
+        </w:numPr>
+      </w:pPr>
+      <w:proofErr w:type="spellStart"/>
+      <w:r>
+        <w:t>GetRelativeTransform</w:t>
+      </w:r>
+      <w:proofErr w:type="spellEnd"/>
+      <w:r>
+        <w:t xml:space="preserve"> gets you the local transform of an actor</w:t>
+      </w:r>
+    </w:p>
+    <w:p>
+      <w:pPr>
+        <w:pStyle w:val="ListParagraph"/>
+        <w:numPr>
+          <w:ilvl w:val="1"/>
+          <w:numId w:val="16"/>
+        </w:numPr>
+      </w:pPr>
+      <w:r>
+        <w:t xml:space="preserve">That is the </w:t>
+      </w:r>
+      <w:r>
+        <w:t xml:space="preserve">relative to its parent (scene for some </w:t>
+      </w:r>
+      <w:proofErr w:type="gramStart"/>
+      <w:r>
+        <w:t>things..</w:t>
+      </w:r>
+      <w:proofErr w:type="gramEnd"/>
+      <w:r>
+        <w:t xml:space="preserve"> idk, pretty sure root component too?)</w:t>
+      </w:r>
+    </w:p>
+    <w:p>
+      <w:pPr>
+        <w:pStyle w:val="ListParagraph"/>
+        <w:numPr>
+          <w:ilvl w:val="1"/>
+          <w:numId w:val="16"/>
+        </w:numPr>
+      </w:pPr>
+      <w:r>
+        <w:t xml:space="preserve">I think it </w:t>
+      </w:r>
+      <w:r>
+        <w:t>just</w:t>
+      </w:r>
+      <w:r>
+        <w:t xml:space="preserve"> gets you the local coordinate system of the object basically </w:t>
+      </w:r>
+    </w:p>
     <w:p/>
     <w:p>
       <w:pPr>
@@ -1372,7 +1802,7 @@
       <w:r>
         <w:t xml:space="preserve">Debug arrow: </w:t>
       </w:r>
-      <w:hyperlink r:id="rId14" w:history="1">
+      <w:hyperlink r:id="rId19" w:history="1">
         <w:r>
           <w:rPr>
             <w:rStyle w:val="Hyperlink"/>
@@ -1392,7 +1822,7 @@
       <w:r>
         <w:t xml:space="preserve">Debug plane: </w:t>
       </w:r>
-      <w:hyperlink r:id="rId15" w:history="1">
+      <w:hyperlink r:id="rId20" w:history="1">
         <w:r>
           <w:rPr>
             <w:rStyle w:val="Hyperlink"/>
@@ -1412,7 +1842,7 @@
       <w:r>
         <w:t xml:space="preserve">Debug point: </w:t>
       </w:r>
-      <w:hyperlink r:id="rId16" w:history="1">
+      <w:hyperlink r:id="rId21" w:history="1">
         <w:r>
           <w:rPr>
             <w:rStyle w:val="Hyperlink"/>
@@ -1432,7 +1862,7 @@
       <w:r>
         <w:t xml:space="preserve">Debug sphere: </w:t>
       </w:r>
-      <w:hyperlink r:id="rId17" w:history="1">
+      <w:hyperlink r:id="rId22" w:history="1">
         <w:r>
           <w:rPr>
             <w:rStyle w:val="Hyperlink"/>
@@ -1452,7 +1882,7 @@
       <w:r>
         <w:t xml:space="preserve">Debug string: </w:t>
       </w:r>
-      <w:hyperlink r:id="rId18" w:history="1">
+      <w:hyperlink r:id="rId23" w:history="1">
         <w:r>
           <w:rPr>
             <w:rStyle w:val="Hyperlink"/>
@@ -2163,7 +2593,7 @@
   <w:abstractNum w:abstractNumId="6" w15:restartNumberingAfterBreak="0">
     <w:nsid w:val="20297886"/>
     <w:multiLevelType w:val="hybridMultilevel"/>
-    <w:tmpl w:val="6CC64D22"/>
+    <w:tmpl w:val="6B02872C"/>
     <w:lvl w:ilvl="0" w:tplc="08090001">
       <w:start w:val="1"/>
       <w:numFmt w:val="bullet"/>
@@ -2816,7 +3246,7 @@
   <w:abstractNum w:abstractNumId="12" w15:restartNumberingAfterBreak="0">
     <w:nsid w:val="549B080F"/>
     <w:multiLevelType w:val="hybridMultilevel"/>
-    <w:tmpl w:val="D0A29426"/>
+    <w:tmpl w:val="9314E202"/>
     <w:lvl w:ilvl="0" w:tplc="08090001">
       <w:start w:val="1"/>
       <w:numFmt w:val="bullet"/>
@@ -3042,7 +3472,7 @@
   <w:abstractNum w:abstractNumId="14" w15:restartNumberingAfterBreak="0">
     <w:nsid w:val="59AD0116"/>
     <w:multiLevelType w:val="hybridMultilevel"/>
-    <w:tmpl w:val="07F24252"/>
+    <w:tmpl w:val="8E8654E8"/>
     <w:lvl w:ilvl="0" w:tplc="08090001">
       <w:start w:val="1"/>
       <w:numFmt w:val="bullet"/>
@@ -3877,6 +4307,23 @@
       <w:shd w:val="clear" w:color="auto" w:fill="E1DFDD"/>
     </w:rPr>
   </w:style>
+  <w:style w:type="paragraph" w:styleId="NormalWeb">
+    <w:name w:val="Normal (Web)"/>
+    <w:basedOn w:val="Normal"/>
+    <w:uiPriority w:val="99"/>
+    <w:semiHidden/>
+    <w:unhideWhenUsed/>
+    <w:rsid w:val="00946689"/>
+    <w:pPr>
+      <w:spacing w:before="100" w:beforeAutospacing="1" w:after="100" w:afterAutospacing="1" w:line="240" w:lineRule="auto"/>
+    </w:pPr>
+    <w:rPr>
+      <w:rFonts w:ascii="Times New Roman" w:eastAsia="Times New Roman" w:hAnsi="Times New Roman" w:cs="Times New Roman"/>
+      <w:sz w:val="24"/>
+      <w:szCs w:val="24"/>
+      <w:lang w:eastAsia="en-GB"/>
+    </w:rPr>
+  </w:style>
 </w:styles>
 </file>
 

</xml_diff>

<commit_message>
Reverted changes from previous commit
</commit_message>
<xml_diff>
--- a/Word documents/Code design remarks.docx
+++ b/Word documents/Code design remarks.docx
@@ -85,39 +85,7 @@
         <w:t>T</w:t>
       </w:r>
       <w:r>
-        <w:t xml:space="preserve">he main four points of this model include minimizing the amount of include statements in your header files by using forward declarations and including </w:t>
-      </w:r>
-      <w:proofErr w:type="spellStart"/>
-      <w:r>
-        <w:t>CoreMinimal.h</w:t>
-      </w:r>
-      <w:proofErr w:type="spellEnd"/>
-      <w:r>
-        <w:t>, including the matching .h files first in your .</w:t>
-      </w:r>
-      <w:proofErr w:type="spellStart"/>
-      <w:r>
-        <w:t>cpp</w:t>
-      </w:r>
-      <w:proofErr w:type="spellEnd"/>
-      <w:r>
-        <w:t xml:space="preserve"> files, not explicitly including precompiled header files, and avoid including monolithic header files such as </w:t>
-      </w:r>
-      <w:proofErr w:type="spellStart"/>
-      <w:r>
-        <w:t>Engine.h</w:t>
-      </w:r>
-      <w:proofErr w:type="spellEnd"/>
-      <w:r>
-        <w:t xml:space="preserve"> and </w:t>
-      </w:r>
-      <w:proofErr w:type="spellStart"/>
-      <w:r>
-        <w:t>UnrealEd.h</w:t>
-      </w:r>
-      <w:proofErr w:type="spellEnd"/>
-      <w:r>
-        <w:t>. All of this and a few tips to help you enforce IWYU in your projects are covered.</w:t>
+        <w:t>he main four points of this model include minimizing the amount of include statements in your header files by using forward declarations and including CoreMinimal.h, including the matching .h files first in your .cpp files, not explicitly including precompiled header files, and avoid including monolithic header files such as Engine.h and UnrealEd.h. All of this and a few tips to help you enforce IWYU in your projects are covered.</w:t>
       </w:r>
     </w:p>
     <w:p>
@@ -222,15 +190,7 @@
         </w:numPr>
       </w:pPr>
       <w:r>
-        <w:t xml:space="preserve">However, there is nothing a pointer </w:t>
-      </w:r>
-      <w:proofErr w:type="gramStart"/>
-      <w:r>
-        <w:t>cant</w:t>
-      </w:r>
-      <w:proofErr w:type="gramEnd"/>
-      <w:r>
-        <w:t xml:space="preserve"> do that a reference can do, and is more versatile.</w:t>
+        <w:t>However, there is nothing a pointer cant do that a reference can do, and is more versatile.</w:t>
       </w:r>
     </w:p>
     <w:p>
@@ -275,23 +235,7 @@
           <w:b/>
           <w:bCs/>
         </w:rPr>
-        <w:t xml:space="preserve">Using pointers to store commonly used objects from variables such as </w:t>
-      </w:r>
-      <w:proofErr w:type="spellStart"/>
-      <w:r>
-        <w:rPr>
-          <w:b/>
-          <w:bCs/>
-        </w:rPr>
-        <w:t>Avatar.forwardvector</w:t>
-      </w:r>
-      <w:proofErr w:type="spellEnd"/>
-      <w:r>
-        <w:rPr>
-          <w:b/>
-          <w:bCs/>
-        </w:rPr>
-        <w:t xml:space="preserve"> such that you do not need to constantly fetch the reference/read the object from memory. </w:t>
+        <w:t xml:space="preserve">Using pointers to store commonly used objects from variables such as Avatar.forwardvector such that you do not need to constantly fetch the reference/read the object from memory. </w:t>
       </w:r>
     </w:p>
     <w:p>
@@ -312,38 +256,6 @@
     </w:p>
     <w:p>
       <w:pPr>
-        <w:pStyle w:val="Heading1"/>
-      </w:pPr>
-      <w:r>
-        <w:t>Game design notes</w:t>
-      </w:r>
-    </w:p>
-    <w:p>
-      <w:pPr>
-        <w:pStyle w:val="ListParagraph"/>
-        <w:numPr>
-          <w:ilvl w:val="0"/>
-          <w:numId w:val="11"/>
-        </w:numPr>
-      </w:pPr>
-      <w:r>
-        <w:t>To slash or stab, hold down a button to activate slash and only activate slash at certain mouse speeds</w:t>
-      </w:r>
-    </w:p>
-    <w:p>
-      <w:pPr>
-        <w:pStyle w:val="ListParagraph"/>
-        <w:numPr>
-          <w:ilvl w:val="0"/>
-          <w:numId w:val="11"/>
-        </w:numPr>
-      </w:pPr>
-      <w:r>
-        <w:t xml:space="preserve">When slashing, allow for change of direction and change animation curve when this occurs </w:t>
-      </w:r>
-    </w:p>
-    <w:p>
-      <w:pPr>
         <w:pStyle w:val="ListParagraph"/>
         <w:numPr>
           <w:ilvl w:val="1"/>
@@ -351,8 +263,44 @@
         </w:numPr>
       </w:pPr>
       <w:r>
+        <w:rPr>
+          <w:b/>
+          <w:bCs/>
+        </w:rPr>
+        <w:t>Not sure what unreal engine will react when it cant copy the object sooooo.</w:t>
+      </w:r>
+    </w:p>
+    <w:p>
+      <w:pPr>
+        <w:pStyle w:val="Heading1"/>
+      </w:pPr>
+      <w:r>
+        <w:t>Game design notes</w:t>
+      </w:r>
+    </w:p>
+    <w:p>
+      <w:pPr>
+        <w:pStyle w:val="ListParagraph"/>
+        <w:numPr>
+          <w:ilvl w:val="0"/>
+          <w:numId w:val="11"/>
+        </w:numPr>
+      </w:pPr>
+      <w:r>
+        <w:t>To slash or stab, hold down a button to activate slash and only activate slash at certain mouse speeds</w:t>
+      </w:r>
+    </w:p>
+    <w:p>
+      <w:pPr>
+        <w:pStyle w:val="ListParagraph"/>
+        <w:numPr>
+          <w:ilvl w:val="0"/>
+          <w:numId w:val="11"/>
+        </w:numPr>
+      </w:pPr>
+      <w:r>
         <w:lastRenderedPageBreak/>
-        <w:t xml:space="preserve">Only acknowledge change of direction if the mouse moves a certain threshold distance and different threshold angle. </w:t>
+        <w:t xml:space="preserve">When slashing, allow for change of direction and change animation curve when this occurs </w:t>
       </w:r>
     </w:p>
     <w:p>
@@ -364,15 +312,19 @@
         </w:numPr>
       </w:pPr>
       <w:r>
-        <w:t xml:space="preserve">Only allow for a few changes of direction, </w:t>
-      </w:r>
-      <w:proofErr w:type="gramStart"/>
-      <w:r>
-        <w:t>i.e.</w:t>
-      </w:r>
-      <w:proofErr w:type="gramEnd"/>
-      <w:r>
-        <w:t xml:space="preserve"> limit to 2 or 3.</w:t>
+        <w:t xml:space="preserve">Only acknowledge change of direction if the mouse moves a certain threshold distance and different threshold angle. </w:t>
+      </w:r>
+    </w:p>
+    <w:p>
+      <w:pPr>
+        <w:pStyle w:val="ListParagraph"/>
+        <w:numPr>
+          <w:ilvl w:val="1"/>
+          <w:numId w:val="11"/>
+        </w:numPr>
+      </w:pPr>
+      <w:r>
+        <w:t>Only allow for a few changes of direction, i.e. limit to 2 or 3.</w:t>
       </w:r>
     </w:p>
     <w:p>
@@ -392,15 +344,7 @@
         </w:numPr>
       </w:pPr>
       <w:r>
-        <w:t xml:space="preserve">Need several idle/stance animations at each position of the sword, can then </w:t>
-      </w:r>
-      <w:proofErr w:type="gramStart"/>
-      <w:r>
-        <w:t>use  blend</w:t>
-      </w:r>
-      <w:proofErr w:type="gramEnd"/>
-      <w:r>
-        <w:t xml:space="preserve"> space between them</w:t>
+        <w:t>Need several idle/stance animations at each position of the sword, can then use  blend space between them</w:t>
       </w:r>
     </w:p>
     <w:p>
@@ -411,13 +355,8 @@
           <w:numId w:val="2"/>
         </w:numPr>
       </w:pPr>
-      <w:proofErr w:type="gramStart"/>
-      <w:r>
-        <w:t>E.g.</w:t>
-      </w:r>
-      <w:proofErr w:type="gramEnd"/>
-      <w:r>
-        <w:t xml:space="preserve"> sword in top left, sword at top, sword at top right</w:t>
+      <w:r>
+        <w:t>E.g. sword in top left, sword at top, sword at top right</w:t>
       </w:r>
     </w:p>
     <w:p>
@@ -429,15 +368,7 @@
         </w:numPr>
       </w:pPr>
       <w:r>
-        <w:t xml:space="preserve">Blend space between </w:t>
-      </w:r>
-      <w:proofErr w:type="spellStart"/>
-      <w:r>
-        <w:t>topleft</w:t>
-      </w:r>
-      <w:proofErr w:type="spellEnd"/>
-      <w:r>
-        <w:t xml:space="preserve"> and sword at top dependant on mouse position</w:t>
+        <w:t>Blend space between topleft and sword at top dependant on mouse position</w:t>
       </w:r>
     </w:p>
     <w:p>
@@ -448,13 +379,8 @@
           <w:numId w:val="2"/>
         </w:numPr>
       </w:pPr>
-      <w:proofErr w:type="spellStart"/>
-      <w:r>
-        <w:t>Blendspace</w:t>
-      </w:r>
-      <w:proofErr w:type="spellEnd"/>
-      <w:r>
-        <w:t xml:space="preserve"> is an asset like animation but an interpolation data</w:t>
+      <w:r>
+        <w:t>Blendspace is an asset like animation but an interpolation data</w:t>
       </w:r>
     </w:p>
     <w:p>
@@ -466,15 +392,7 @@
         </w:numPr>
       </w:pPr>
       <w:r>
-        <w:t xml:space="preserve">Code can be used to determine what quadrant the mouse curser is in and therefore what animation </w:t>
-      </w:r>
-      <w:proofErr w:type="spellStart"/>
-      <w:r>
-        <w:t>blendspace</w:t>
-      </w:r>
-      <w:proofErr w:type="spellEnd"/>
-      <w:r>
-        <w:t xml:space="preserve"> and blend parameter</w:t>
+        <w:t>Code can be used to determine what quadrant the mouse curser is in and therefore what animation blendspace and blend parameter</w:t>
       </w:r>
       <w:r>
         <w:t>.</w:t>
@@ -535,13 +453,8 @@
         </w:numPr>
       </w:pPr>
       <w:r>
-        <w:t xml:space="preserve">Open animation blueprint and create state machine in </w:t>
-      </w:r>
-      <w:proofErr w:type="spellStart"/>
-      <w:r>
-        <w:t>AnimGraph</w:t>
-      </w:r>
-      <w:proofErr w:type="spellEnd"/>
+        <w:t>Open animation blueprint and create state machine in AnimGraph</w:t>
+      </w:r>
     </w:p>
     <w:p>
       <w:pPr>
@@ -564,23 +477,7 @@
         </w:numPr>
       </w:pPr>
       <w:r>
-        <w:t xml:space="preserve">Add a </w:t>
-      </w:r>
-      <w:proofErr w:type="gramStart"/>
-      <w:r>
-        <w:t>state to state</w:t>
-      </w:r>
-      <w:proofErr w:type="gramEnd"/>
-      <w:r>
-        <w:t xml:space="preserve"> machine (</w:t>
-      </w:r>
-      <w:proofErr w:type="spellStart"/>
-      <w:r>
-        <w:t>e.g</w:t>
-      </w:r>
-      <w:proofErr w:type="spellEnd"/>
-      <w:r>
-        <w:t xml:space="preserve"> idle/run)</w:t>
+        <w:t>Add a state to state machine (e.g idle/run)</w:t>
       </w:r>
     </w:p>
     <w:p>
@@ -592,21 +489,8 @@
         </w:numPr>
       </w:pPr>
       <w:r>
-        <w:t xml:space="preserve">States could be </w:t>
-      </w:r>
-      <w:proofErr w:type="spellStart"/>
-      <w:r>
-        <w:t>SwordPositionTop</w:t>
-      </w:r>
-      <w:proofErr w:type="spellEnd"/>
-      <w:r>
-        <w:t>/</w:t>
-      </w:r>
-      <w:proofErr w:type="spellStart"/>
-      <w:r>
-        <w:t>TopRight</w:t>
-      </w:r>
-      <w:proofErr w:type="spellEnd"/>
+        <w:t>States could be SwordPositionTop/TopRight</w:t>
+      </w:r>
     </w:p>
     <w:p>
       <w:pPr>
@@ -629,13 +513,8 @@
         </w:numPr>
       </w:pPr>
       <w:r>
-        <w:t xml:space="preserve">Create a new C++ class which extends </w:t>
-      </w:r>
-      <w:proofErr w:type="spellStart"/>
-      <w:r>
-        <w:t>UAnimInstance</w:t>
-      </w:r>
-      <w:proofErr w:type="spellEnd"/>
+        <w:t>Create a new C++ class which extends UAnimInstance</w:t>
+      </w:r>
     </w:p>
     <w:p>
       <w:pPr>
@@ -668,15 +547,7 @@
         <w:t>extend</w:t>
       </w:r>
       <w:r>
-        <w:t xml:space="preserve"> the functionality of the </w:t>
-      </w:r>
-      <w:proofErr w:type="spellStart"/>
-      <w:r>
-        <w:t>UAnimInstance</w:t>
-      </w:r>
-      <w:proofErr w:type="spellEnd"/>
-      <w:r>
-        <w:t>. It is essentially a link between with extra functionality.</w:t>
+        <w:t xml:space="preserve"> the functionality of the UAnimInstance. It is essentially a link between with extra functionality.</w:t>
       </w:r>
     </w:p>
     <w:p>
@@ -688,13 +559,8 @@
         </w:numPr>
       </w:pPr>
       <w:r>
-        <w:t xml:space="preserve">Originally, all animation blueprints are derived from </w:t>
-      </w:r>
-      <w:proofErr w:type="spellStart"/>
-      <w:r>
-        <w:t>UAnimInstance</w:t>
-      </w:r>
-      <w:proofErr w:type="spellEnd"/>
+        <w:t>Originally, all animation blueprints are derived from UAnimInstance</w:t>
+      </w:r>
     </w:p>
     <w:p>
       <w:pPr>
@@ -743,13 +609,8 @@
           <w:numId w:val="5"/>
         </w:numPr>
       </w:pPr>
-      <w:proofErr w:type="gramStart"/>
-      <w:r>
-        <w:t>E.g.</w:t>
-      </w:r>
-      <w:proofErr w:type="gramEnd"/>
-      <w:r>
-        <w:t xml:space="preserve"> walking to running </w:t>
+      <w:r>
+        <w:t xml:space="preserve">E.g. walking to running </w:t>
       </w:r>
     </w:p>
     <w:p>
@@ -772,13 +633,8 @@
           <w:numId w:val="5"/>
         </w:numPr>
       </w:pPr>
-      <w:proofErr w:type="gramStart"/>
-      <w:r>
-        <w:t>E.g.</w:t>
-      </w:r>
-      <w:proofErr w:type="gramEnd"/>
-      <w:r>
-        <w:t xml:space="preserve"> running to jumping</w:t>
+      <w:r>
+        <w:t>E.g. running to jumping</w:t>
       </w:r>
     </w:p>
     <w:p/>
@@ -788,15 +644,7 @@
       </w:pPr>
       <w:r>
         <w:lastRenderedPageBreak/>
-        <w:t xml:space="preserve">Accessing variables in </w:t>
-      </w:r>
-      <w:proofErr w:type="spellStart"/>
-      <w:r>
-        <w:t>AnimInstance</w:t>
-      </w:r>
-      <w:proofErr w:type="spellEnd"/>
-      <w:r>
-        <w:t xml:space="preserve"> in animation blueprint</w:t>
+        <w:t>Accessing variables in AnimInstance in animation blueprint</w:t>
       </w:r>
     </w:p>
     <w:p/>
@@ -825,35 +673,7 @@
       </w:r>
       <w:r>
         <w:tab/>
-      </w:r>
-      <w:proofErr w:type="gramStart"/>
-      <w:r>
-        <w:t>UPROPERTY(</w:t>
-      </w:r>
-      <w:proofErr w:type="spellStart"/>
-      <w:proofErr w:type="gramEnd"/>
-      <w:r>
-        <w:t>EditAnywhere</w:t>
-      </w:r>
-      <w:proofErr w:type="spellEnd"/>
-      <w:r>
-        <w:t xml:space="preserve">, </w:t>
-      </w:r>
-      <w:proofErr w:type="spellStart"/>
-      <w:r>
-        <w:t>BlueprintReadWrite</w:t>
-      </w:r>
-      <w:proofErr w:type="spellEnd"/>
-      <w:r>
-        <w:t>, Category = "</w:t>
-      </w:r>
-      <w:proofErr w:type="spellStart"/>
-      <w:r>
-        <w:t>AvatarProperties</w:t>
-      </w:r>
-      <w:proofErr w:type="spellEnd"/>
-      <w:r>
-        <w:t>")</w:t>
+        <w:t>UPROPERTY(EditAnywhere, BlueprintReadWrite, Category = "AvatarProperties")</w:t>
       </w:r>
     </w:p>
     <w:p>
@@ -888,21 +708,8 @@
           <w:numId w:val="7"/>
         </w:numPr>
       </w:pPr>
-      <w:proofErr w:type="gramStart"/>
-      <w:r>
-        <w:t>E.g.</w:t>
-      </w:r>
-      <w:proofErr w:type="gramEnd"/>
-      <w:r>
-        <w:t xml:space="preserve"> having an avatar reference in </w:t>
-      </w:r>
-      <w:proofErr w:type="spellStart"/>
-      <w:r>
-        <w:t>AnimInstance</w:t>
-      </w:r>
-      <w:proofErr w:type="spellEnd"/>
-      <w:r>
-        <w:t xml:space="preserve"> can be made into a UPROPERTY and accessed. </w:t>
+      <w:r>
+        <w:t xml:space="preserve">E.g. having an avatar reference in AnimInstance can be made into a UPROPERTY and accessed. </w:t>
       </w:r>
     </w:p>
     <w:p/>
@@ -944,15 +751,7 @@
         </w:numPr>
       </w:pPr>
       <w:r>
-        <w:t>A state machine holds the animation state of the actor/avatar (</w:t>
-      </w:r>
-      <w:proofErr w:type="gramStart"/>
-      <w:r>
-        <w:t>e.g.</w:t>
-      </w:r>
-      <w:proofErr w:type="gramEnd"/>
-      <w:r>
-        <w:t xml:space="preserve"> walking, running etc) and can set the animation accordingly. </w:t>
+        <w:t xml:space="preserve">A state machine holds the animation state of the actor/avatar (e.g. walking, running etc) and can set the animation accordingly. </w:t>
       </w:r>
     </w:p>
     <w:p>
@@ -997,15 +796,7 @@
         <w:pStyle w:val="Heading3"/>
       </w:pPr>
       <w:r>
-        <w:t xml:space="preserve">Root motion vs </w:t>
-      </w:r>
-      <w:proofErr w:type="spellStart"/>
-      <w:r>
-        <w:t>inplace</w:t>
-      </w:r>
-      <w:proofErr w:type="spellEnd"/>
-      <w:r>
-        <w:t xml:space="preserve"> with animation curves</w:t>
+        <w:t>Root motion vs inplace with animation curves</w:t>
       </w:r>
     </w:p>
     <w:p/>
@@ -1018,15 +809,7 @@
         </w:numPr>
       </w:pPr>
       <w:r>
-        <w:t xml:space="preserve">Better to drive the </w:t>
-      </w:r>
-      <w:proofErr w:type="spellStart"/>
-      <w:r>
-        <w:t>phsyics</w:t>
-      </w:r>
-      <w:proofErr w:type="spellEnd"/>
-      <w:r>
-        <w:t xml:space="preserve"> with animation curves as gives more control over the animation than root motion.</w:t>
+        <w:t>Better to drive the phsyics with animation curves as gives more control over the animation than root motion.</w:t>
       </w:r>
     </w:p>
     <w:p>
@@ -1050,15 +833,7 @@
         </w:numPr>
       </w:pPr>
       <w:r>
-        <w:t xml:space="preserve">Using animation curves should allow for changing animation and more control during the animations, </w:t>
-      </w:r>
-      <w:proofErr w:type="gramStart"/>
-      <w:r>
-        <w:t>e.g.</w:t>
-      </w:r>
-      <w:proofErr w:type="gramEnd"/>
-      <w:r>
-        <w:t xml:space="preserve"> can move with camera while dodging. </w:t>
+        <w:t xml:space="preserve">Using animation curves should allow for changing animation and more control during the animations, e.g. can move with camera while dodging. </w:t>
       </w:r>
     </w:p>
     <w:p>
@@ -1070,13 +845,8 @@
         </w:numPr>
       </w:pPr>
       <w:r>
-        <w:t xml:space="preserve">Extracting root motion using UE asset since does come with the asset </w:t>
-      </w:r>
-      <w:proofErr w:type="gramStart"/>
-      <w:r>
-        <w:t>pack..</w:t>
-      </w:r>
-      <w:proofErr w:type="gramEnd"/>
+        <w:t>Extracting root motion using UE asset since does come with the asset pack..</w:t>
+      </w:r>
     </w:p>
     <w:p/>
     <w:p>
@@ -1170,15 +940,7 @@
         </w:numPr>
       </w:pPr>
       <w:r>
-        <w:t xml:space="preserve">Forward and right vectors are just directions. </w:t>
-      </w:r>
-      <w:proofErr w:type="gramStart"/>
-      <w:r>
-        <w:t>E.g.</w:t>
-      </w:r>
-      <w:proofErr w:type="gramEnd"/>
-      <w:r>
-        <w:t xml:space="preserve"> where its pointing.</w:t>
+        <w:t>Forward and right vectors are just directions. E.g. where its pointing.</w:t>
       </w:r>
     </w:p>
     <w:p>
@@ -1228,26 +990,8 @@
         </w:numPr>
       </w:pPr>
       <w:r>
-        <w:t xml:space="preserve">Can get actor velocity with </w:t>
-      </w:r>
-      <w:proofErr w:type="spellStart"/>
-      <w:proofErr w:type="gramStart"/>
-      <w:r>
-        <w:t>GetVelocity</w:t>
-      </w:r>
-      <w:proofErr w:type="spellEnd"/>
-      <w:r>
-        <w:t>(</w:t>
-      </w:r>
-      <w:proofErr w:type="gramEnd"/>
-      <w:r>
-        <w:t xml:space="preserve">) which returns an </w:t>
-      </w:r>
-      <w:proofErr w:type="spellStart"/>
-      <w:r>
-        <w:t>FVector</w:t>
-      </w:r>
-      <w:proofErr w:type="spellEnd"/>
+        <w:t>Can get actor velocity with GetVelocity() which returns an FVector</w:t>
+      </w:r>
     </w:p>
     <w:p>
       <w:pPr>
@@ -1291,20 +1035,7 @@
         </w:numPr>
       </w:pPr>
       <w:r>
-        <w:t xml:space="preserve">Max velocity is determined by the max walk speed in the character component (e.g. </w:t>
-      </w:r>
-      <w:proofErr w:type="spellStart"/>
-      <w:proofErr w:type="gramStart"/>
-      <w:r>
-        <w:t>GetCharacterMovement</w:t>
-      </w:r>
-      <w:proofErr w:type="spellEnd"/>
-      <w:r>
-        <w:t>(</w:t>
-      </w:r>
-      <w:proofErr w:type="gramEnd"/>
-      <w:r>
-        <w:t>);</w:t>
+        <w:t>Max velocity is determined by the max walk speed in the character component (e.g. GetCharacterMovement();</w:t>
       </w:r>
     </w:p>
     <w:p>
@@ -1328,13 +1059,8 @@
         </w:numPr>
       </w:pPr>
       <w:r>
-        <w:t xml:space="preserve">If called on a character, then will use the character component movement, if that’s not present it uses some physics </w:t>
-      </w:r>
-      <w:proofErr w:type="gramStart"/>
-      <w:r>
-        <w:t>system..</w:t>
-      </w:r>
-      <w:proofErr w:type="gramEnd"/>
+        <w:t>If called on a character, then will use the character component movement, if that’s not present it uses some physics system..</w:t>
+      </w:r>
     </w:p>
     <w:p>
       <w:pPr>
@@ -1345,15 +1071,7 @@
         </w:numPr>
       </w:pPr>
       <w:r>
-        <w:t xml:space="preserve">Get component velocity uses the physics system (not sure what this is </w:t>
-      </w:r>
-      <w:proofErr w:type="spellStart"/>
-      <w:r>
-        <w:t>tbh</w:t>
-      </w:r>
-      <w:proofErr w:type="spellEnd"/>
-      <w:r>
-        <w:t>)</w:t>
+        <w:t>Get component velocity uses the physics system (not sure what this is tbh)</w:t>
       </w:r>
     </w:p>
     <w:p>
@@ -1391,15 +1109,7 @@
         </w:numPr>
       </w:pPr>
       <w:r>
-        <w:t xml:space="preserve">Gets vector between one actor and another. </w:t>
-      </w:r>
-      <w:proofErr w:type="gramStart"/>
-      <w:r>
-        <w:t>Basically</w:t>
-      </w:r>
-      <w:proofErr w:type="gramEnd"/>
-      <w:r>
-        <w:t xml:space="preserve"> the direction to that actor</w:t>
+        <w:t>Gets vector between one actor and another. Basically the direction to that actor</w:t>
       </w:r>
     </w:p>
     <w:p>
@@ -1448,26 +1158,8 @@
           <w:numId w:val="16"/>
         </w:numPr>
       </w:pPr>
-      <w:proofErr w:type="spellStart"/>
-      <w:proofErr w:type="gramStart"/>
-      <w:r>
-        <w:t>AddMovementInput</w:t>
-      </w:r>
-      <w:proofErr w:type="spellEnd"/>
-      <w:r>
-        <w:t>(</w:t>
-      </w:r>
-      <w:proofErr w:type="gramEnd"/>
-      <w:r>
-        <w:t xml:space="preserve">) and only applies to a </w:t>
-      </w:r>
-      <w:proofErr w:type="spellStart"/>
-      <w:r>
-        <w:t>chacter</w:t>
-      </w:r>
-      <w:proofErr w:type="spellEnd"/>
-      <w:r>
-        <w:t xml:space="preserve"> subclass of pawn</w:t>
+      <w:r>
+        <w:t>AddMovementInput() and only applies to a chacter subclass of pawn</w:t>
       </w:r>
     </w:p>
     <w:p>
@@ -1617,13 +1309,8 @@
           <w:numId w:val="16"/>
         </w:numPr>
       </w:pPr>
-      <w:proofErr w:type="gramStart"/>
-      <w:r>
-        <w:t>E.g.</w:t>
-      </w:r>
-      <w:proofErr w:type="gramEnd"/>
-      <w:r>
-        <w:t xml:space="preserve"> get world transform of the object, split it into components </w:t>
+      <w:r>
+        <w:t xml:space="preserve">E.g. get world transform of the object, split it into components </w:t>
       </w:r>
     </w:p>
     <w:p>
@@ -1635,13 +1322,8 @@
         </w:numPr>
       </w:pPr>
       <w:r>
-        <w:t xml:space="preserve">Alter the component variable you want then </w:t>
-      </w:r>
-      <w:proofErr w:type="spellStart"/>
-      <w:r>
-        <w:t>setWorldTransform</w:t>
-      </w:r>
-      <w:proofErr w:type="spellEnd"/>
+        <w:t>Alter the component variable you want then setWorldTransform</w:t>
+      </w:r>
     </w:p>
     <w:p>
       <w:pPr>
@@ -1689,15 +1371,7 @@
         </w:numPr>
       </w:pPr>
       <w:r>
-        <w:t xml:space="preserve">More info on world </w:t>
-      </w:r>
-      <w:proofErr w:type="gramStart"/>
-      <w:r>
-        <w:t>transform</w:t>
-      </w:r>
-      <w:proofErr w:type="gramEnd"/>
-      <w:r>
-        <w:t xml:space="preserve"> here</w:t>
+        <w:t>More info on world transform here</w:t>
       </w:r>
     </w:p>
     <w:p>
@@ -1732,13 +1406,8 @@
           <w:numId w:val="16"/>
         </w:numPr>
       </w:pPr>
-      <w:proofErr w:type="spellStart"/>
-      <w:r>
-        <w:t>GetRelativeTransform</w:t>
-      </w:r>
-      <w:proofErr w:type="spellEnd"/>
-      <w:r>
-        <w:t xml:space="preserve"> gets you the local transform of an actor</w:t>
+      <w:r>
+        <w:t>GetRelativeTransform gets you the local transform of an actor</w:t>
       </w:r>
     </w:p>
     <w:p>
@@ -1753,15 +1422,7 @@
         <w:t xml:space="preserve">That is the </w:t>
       </w:r>
       <w:r>
-        <w:t xml:space="preserve">relative to its parent (scene for some </w:t>
-      </w:r>
-      <w:proofErr w:type="gramStart"/>
-      <w:r>
-        <w:t>things..</w:t>
-      </w:r>
-      <w:proofErr w:type="gramEnd"/>
-      <w:r>
-        <w:t xml:space="preserve"> idk, pretty sure root component too?)</w:t>
+        <w:t>relative to its parent (scene for some things.. idk, pretty sure root component too?)</w:t>
       </w:r>
     </w:p>
     <w:p>

</xml_diff>